<commit_message>
Guía elaboración Bot terminada.
</commit_message>
<xml_diff>
--- a/docs/guia_elaboración_bot_profeJoseBot.docx
+++ b/docs/guia_elaboración_bot_profeJoseBot.docx
@@ -478,7 +478,7 @@
         <w:br w:type="page"/>
       </w:r>
     </w:p>
-    <w:bookmarkStart w:id="0" w:name="_Toc533365375" w:displacedByCustomXml="next"/>
+    <w:bookmarkStart w:id="0" w:name="_Toc533366919" w:displacedByCustomXml="next"/>
     <w:sdt>
       <w:sdtPr>
         <w:rPr>
@@ -494,7 +494,6 @@
           <w:docPartUnique/>
         </w:docPartObj>
       </w:sdtPr>
-      <w:sdtEndPr/>
       <w:sdtContent>
         <w:p>
           <w:pPr>
@@ -508,6 +507,8 @@
           </w:r>
           <w:bookmarkEnd w:id="0"/>
         </w:p>
+        <w:bookmarkStart w:id="1" w:name="_GoBack"/>
+        <w:bookmarkEnd w:id="1"/>
         <w:p>
           <w:pPr>
             <w:pStyle w:val="TOC1"/>
@@ -530,7 +531,7 @@
           <w:r>
             <w:fldChar w:fldCharType="separate"/>
           </w:r>
-          <w:hyperlink w:anchor="_Toc533365375" w:history="1">
+          <w:hyperlink w:anchor="_Toc533366919" w:history="1">
             <w:r>
               <w:rPr>
                 <w:rStyle w:val="Hyperlink"/>
@@ -558,7 +559,7 @@
                 <w:noProof/>
                 <w:webHidden/>
               </w:rPr>
-              <w:instrText xml:space="preserve"> PAGEREF _Toc533365375 \h </w:instrText>
+              <w:instrText xml:space="preserve"> PAGEREF _Toc533366919 \h </w:instrText>
             </w:r>
             <w:r>
               <w:rPr>
@@ -603,7 +604,7 @@
               <w:lang w:val="en-US"/>
             </w:rPr>
           </w:pPr>
-          <w:hyperlink w:anchor="_Toc533365376" w:history="1">
+          <w:hyperlink w:anchor="_Toc533366920" w:history="1">
             <w:r>
               <w:rPr>
                 <w:rStyle w:val="Hyperlink"/>
@@ -648,7 +649,7 @@
                 <w:noProof/>
                 <w:webHidden/>
               </w:rPr>
-              <w:instrText xml:space="preserve"> PAGEREF _Toc533365376 \h </w:instrText>
+              <w:instrText xml:space="preserve"> PAGEREF _Toc533366920 \h </w:instrText>
             </w:r>
             <w:r>
               <w:rPr>
@@ -693,7 +694,7 @@
               <w:lang w:val="en-US"/>
             </w:rPr>
           </w:pPr>
-          <w:hyperlink w:anchor="_Toc533365377" w:history="1">
+          <w:hyperlink w:anchor="_Toc533366921" w:history="1">
             <w:r>
               <w:rPr>
                 <w:rStyle w:val="Hyperlink"/>
@@ -738,7 +739,7 @@
                 <w:noProof/>
                 <w:webHidden/>
               </w:rPr>
-              <w:instrText xml:space="preserve"> PAGEREF _Toc533365377 \h </w:instrText>
+              <w:instrText xml:space="preserve"> PAGEREF _Toc533366921 \h </w:instrText>
             </w:r>
             <w:r>
               <w:rPr>
@@ -783,7 +784,7 @@
               <w:lang w:val="en-US"/>
             </w:rPr>
           </w:pPr>
-          <w:hyperlink w:anchor="_Toc533365378" w:history="1">
+          <w:hyperlink w:anchor="_Toc533366922" w:history="1">
             <w:r>
               <w:rPr>
                 <w:rStyle w:val="Hyperlink"/>
@@ -828,7 +829,7 @@
                 <w:noProof/>
                 <w:webHidden/>
               </w:rPr>
-              <w:instrText xml:space="preserve"> PAGEREF _Toc533365378 \h </w:instrText>
+              <w:instrText xml:space="preserve"> PAGEREF _Toc533366922 \h </w:instrText>
             </w:r>
             <w:r>
               <w:rPr>
@@ -873,7 +874,7 @@
               <w:lang w:val="en-US"/>
             </w:rPr>
           </w:pPr>
-          <w:hyperlink w:anchor="_Toc533365379" w:history="1">
+          <w:hyperlink w:anchor="_Toc533366923" w:history="1">
             <w:r>
               <w:rPr>
                 <w:rStyle w:val="Hyperlink"/>
@@ -918,7 +919,7 @@
                 <w:noProof/>
                 <w:webHidden/>
               </w:rPr>
-              <w:instrText xml:space="preserve"> PAGEREF _Toc533365379 \h </w:instrText>
+              <w:instrText xml:space="preserve"> PAGEREF _Toc533366923 \h </w:instrText>
             </w:r>
             <w:r>
               <w:rPr>
@@ -963,7 +964,7 @@
               <w:lang w:val="en-US"/>
             </w:rPr>
           </w:pPr>
-          <w:hyperlink w:anchor="_Toc533365380" w:history="1">
+          <w:hyperlink w:anchor="_Toc533366924" w:history="1">
             <w:r>
               <w:rPr>
                 <w:rStyle w:val="Hyperlink"/>
@@ -1010,7 +1011,7 @@
                 <w:noProof/>
                 <w:webHidden/>
               </w:rPr>
-              <w:instrText xml:space="preserve"> PAGEREF _Toc533365380 \h </w:instrText>
+              <w:instrText xml:space="preserve"> PAGEREF _Toc533366924 \h </w:instrText>
             </w:r>
             <w:r>
               <w:rPr>
@@ -1055,7 +1056,7 @@
               <w:lang w:val="en-US"/>
             </w:rPr>
           </w:pPr>
-          <w:hyperlink w:anchor="_Toc533365381" w:history="1">
+          <w:hyperlink w:anchor="_Toc533366925" w:history="1">
             <w:r>
               <w:rPr>
                 <w:rStyle w:val="Hyperlink"/>
@@ -1102,7 +1103,7 @@
                 <w:noProof/>
                 <w:webHidden/>
               </w:rPr>
-              <w:instrText xml:space="preserve"> PAGEREF _Toc533365381 \h </w:instrText>
+              <w:instrText xml:space="preserve"> PAGEREF _Toc533366925 \h </w:instrText>
             </w:r>
             <w:r>
               <w:rPr>
@@ -1147,7 +1148,7 @@
               <w:lang w:val="en-US"/>
             </w:rPr>
           </w:pPr>
-          <w:hyperlink w:anchor="_Toc533365382" w:history="1">
+          <w:hyperlink w:anchor="_Toc533366926" w:history="1">
             <w:r>
               <w:rPr>
                 <w:rStyle w:val="Hyperlink"/>
@@ -1193,7 +1194,7 @@
                 <w:noProof/>
                 <w:webHidden/>
               </w:rPr>
-              <w:instrText xml:space="preserve"> PAGEREF _Toc533365382 \h </w:instrText>
+              <w:instrText xml:space="preserve"> PAGEREF _Toc533366926 \h </w:instrText>
             </w:r>
             <w:r>
               <w:rPr>
@@ -1238,7 +1239,7 @@
               <w:lang w:val="en-US"/>
             </w:rPr>
           </w:pPr>
-          <w:hyperlink w:anchor="_Toc533365383" w:history="1">
+          <w:hyperlink w:anchor="_Toc533366927" w:history="1">
             <w:r>
               <w:rPr>
                 <w:rStyle w:val="Hyperlink"/>
@@ -1283,7 +1284,7 @@
                 <w:noProof/>
                 <w:webHidden/>
               </w:rPr>
-              <w:instrText xml:space="preserve"> PAGEREF _Toc533365383 \h </w:instrText>
+              <w:instrText xml:space="preserve"> PAGEREF _Toc533366927 \h </w:instrText>
             </w:r>
             <w:r>
               <w:rPr>
@@ -1328,7 +1329,7 @@
               <w:lang w:val="en-US"/>
             </w:rPr>
           </w:pPr>
-          <w:hyperlink w:anchor="_Toc533365384" w:history="1">
+          <w:hyperlink w:anchor="_Toc533366928" w:history="1">
             <w:r>
               <w:rPr>
                 <w:rStyle w:val="Hyperlink"/>
@@ -1375,7 +1376,7 @@
                 <w:noProof/>
                 <w:webHidden/>
               </w:rPr>
-              <w:instrText xml:space="preserve"> PAGEREF _Toc533365384 \h </w:instrText>
+              <w:instrText xml:space="preserve"> PAGEREF _Toc533366928 \h </w:instrText>
             </w:r>
             <w:r>
               <w:rPr>
@@ -1420,7 +1421,7 @@
               <w:lang w:val="en-US"/>
             </w:rPr>
           </w:pPr>
-          <w:hyperlink w:anchor="_Toc533365385" w:history="1">
+          <w:hyperlink w:anchor="_Toc533366929" w:history="1">
             <w:r>
               <w:rPr>
                 <w:rStyle w:val="Hyperlink"/>
@@ -1466,7 +1467,7 @@
                 <w:noProof/>
                 <w:webHidden/>
               </w:rPr>
-              <w:instrText xml:space="preserve"> PAGEREF _Toc533365385 \h </w:instrText>
+              <w:instrText xml:space="preserve"> PAGEREF _Toc533366929 \h </w:instrText>
             </w:r>
             <w:r>
               <w:rPr>
@@ -1511,7 +1512,7 @@
               <w:lang w:val="en-US"/>
             </w:rPr>
           </w:pPr>
-          <w:hyperlink w:anchor="_Toc533365386" w:history="1">
+          <w:hyperlink w:anchor="_Toc533366930" w:history="1">
             <w:r>
               <w:rPr>
                 <w:rStyle w:val="Hyperlink"/>
@@ -1556,7 +1557,7 @@
                 <w:noProof/>
                 <w:webHidden/>
               </w:rPr>
-              <w:instrText xml:space="preserve"> PAGEREF _Toc533365386 \h </w:instrText>
+              <w:instrText xml:space="preserve"> PAGEREF _Toc533366930 \h </w:instrText>
             </w:r>
             <w:r>
               <w:rPr>
@@ -1601,7 +1602,7 @@
               <w:lang w:val="en-US"/>
             </w:rPr>
           </w:pPr>
-          <w:hyperlink w:anchor="_Toc533365387" w:history="1">
+          <w:hyperlink w:anchor="_Toc533366931" w:history="1">
             <w:r>
               <w:rPr>
                 <w:rStyle w:val="Hyperlink"/>
@@ -1648,7 +1649,7 @@
                 <w:noProof/>
                 <w:webHidden/>
               </w:rPr>
-              <w:instrText xml:space="preserve"> PAGEREF _Toc533365387 \h </w:instrText>
+              <w:instrText xml:space="preserve"> PAGEREF _Toc533366931 \h </w:instrText>
             </w:r>
             <w:r>
               <w:rPr>
@@ -1693,7 +1694,7 @@
               <w:lang w:val="en-US"/>
             </w:rPr>
           </w:pPr>
-          <w:hyperlink w:anchor="_Toc533365388" w:history="1">
+          <w:hyperlink w:anchor="_Toc533366932" w:history="1">
             <w:r>
               <w:rPr>
                 <w:rStyle w:val="Hyperlink"/>
@@ -1739,7 +1740,7 @@
                 <w:noProof/>
                 <w:webHidden/>
               </w:rPr>
-              <w:instrText xml:space="preserve"> PAGEREF _Toc533365388 \h </w:instrText>
+              <w:instrText xml:space="preserve"> PAGEREF _Toc533366932 \h </w:instrText>
             </w:r>
             <w:r>
               <w:rPr>
@@ -1784,7 +1785,7 @@
               <w:lang w:val="en-US"/>
             </w:rPr>
           </w:pPr>
-          <w:hyperlink w:anchor="_Toc533365389" w:history="1">
+          <w:hyperlink w:anchor="_Toc533366933" w:history="1">
             <w:r>
               <w:rPr>
                 <w:rStyle w:val="Hyperlink"/>
@@ -1829,7 +1830,7 @@
                 <w:noProof/>
                 <w:webHidden/>
               </w:rPr>
-              <w:instrText xml:space="preserve"> PAGEREF _Toc533365389 \h </w:instrText>
+              <w:instrText xml:space="preserve"> PAGEREF _Toc533366933 \h </w:instrText>
             </w:r>
             <w:r>
               <w:rPr>
@@ -1874,7 +1875,7 @@
               <w:lang w:val="en-US"/>
             </w:rPr>
           </w:pPr>
-          <w:hyperlink w:anchor="_Toc533365390" w:history="1">
+          <w:hyperlink w:anchor="_Toc533366934" w:history="1">
             <w:r>
               <w:rPr>
                 <w:rStyle w:val="Hyperlink"/>
@@ -1921,7 +1922,7 @@
                 <w:noProof/>
                 <w:webHidden/>
               </w:rPr>
-              <w:instrText xml:space="preserve"> PAGEREF _Toc533365390 \h </w:instrText>
+              <w:instrText xml:space="preserve"> PAGEREF _Toc533366934 \h </w:instrText>
             </w:r>
             <w:r>
               <w:rPr>
@@ -1966,7 +1967,7 @@
               <w:lang w:val="en-US"/>
             </w:rPr>
           </w:pPr>
-          <w:hyperlink w:anchor="_Toc533365391" w:history="1">
+          <w:hyperlink w:anchor="_Toc533366935" w:history="1">
             <w:r>
               <w:rPr>
                 <w:rStyle w:val="Hyperlink"/>
@@ -2012,7 +2013,7 @@
                 <w:noProof/>
                 <w:webHidden/>
               </w:rPr>
-              <w:instrText xml:space="preserve"> PAGEREF _Toc533365391 \h </w:instrText>
+              <w:instrText xml:space="preserve"> PAGEREF _Toc533366935 \h </w:instrText>
             </w:r>
             <w:r>
               <w:rPr>
@@ -2057,7 +2058,7 @@
               <w:lang w:val="en-US"/>
             </w:rPr>
           </w:pPr>
-          <w:hyperlink w:anchor="_Toc533365392" w:history="1">
+          <w:hyperlink w:anchor="_Toc533366936" w:history="1">
             <w:r>
               <w:rPr>
                 <w:rStyle w:val="Hyperlink"/>
@@ -2102,7 +2103,7 @@
                 <w:noProof/>
                 <w:webHidden/>
               </w:rPr>
-              <w:instrText xml:space="preserve"> PAGEREF _Toc533365392 \h </w:instrText>
+              <w:instrText xml:space="preserve"> PAGEREF _Toc533366936 \h </w:instrText>
             </w:r>
             <w:r>
               <w:rPr>
@@ -2147,7 +2148,7 @@
               <w:lang w:val="en-US"/>
             </w:rPr>
           </w:pPr>
-          <w:hyperlink w:anchor="_Toc533365393" w:history="1">
+          <w:hyperlink w:anchor="_Toc533366937" w:history="1">
             <w:r>
               <w:rPr>
                 <w:rStyle w:val="Hyperlink"/>
@@ -2194,7 +2195,7 @@
                 <w:noProof/>
                 <w:webHidden/>
               </w:rPr>
-              <w:instrText xml:space="preserve"> PAGEREF _Toc533365393 \h </w:instrText>
+              <w:instrText xml:space="preserve"> PAGEREF _Toc533366937 \h </w:instrText>
             </w:r>
             <w:r>
               <w:rPr>
@@ -2239,7 +2240,7 @@
               <w:lang w:val="en-US"/>
             </w:rPr>
           </w:pPr>
-          <w:hyperlink w:anchor="_Toc533365394" w:history="1">
+          <w:hyperlink w:anchor="_Toc533366938" w:history="1">
             <w:r>
               <w:rPr>
                 <w:rStyle w:val="Hyperlink"/>
@@ -2285,7 +2286,7 @@
                 <w:noProof/>
                 <w:webHidden/>
               </w:rPr>
-              <w:instrText xml:space="preserve"> PAGEREF _Toc533365394 \h </w:instrText>
+              <w:instrText xml:space="preserve"> PAGEREF _Toc533366938 \h </w:instrText>
             </w:r>
             <w:r>
               <w:rPr>
@@ -2330,7 +2331,7 @@
               <w:lang w:val="en-US"/>
             </w:rPr>
           </w:pPr>
-          <w:hyperlink w:anchor="_Toc533365395" w:history="1">
+          <w:hyperlink w:anchor="_Toc533366939" w:history="1">
             <w:r>
               <w:rPr>
                 <w:rStyle w:val="Hyperlink"/>
@@ -2375,7 +2376,7 @@
                 <w:noProof/>
                 <w:webHidden/>
               </w:rPr>
-              <w:instrText xml:space="preserve"> PAGEREF _Toc533365395 \h </w:instrText>
+              <w:instrText xml:space="preserve"> PAGEREF _Toc533366939 \h </w:instrText>
             </w:r>
             <w:r>
               <w:rPr>
@@ -2420,7 +2421,7 @@
               <w:lang w:val="en-US"/>
             </w:rPr>
           </w:pPr>
-          <w:hyperlink w:anchor="_Toc533365396" w:history="1">
+          <w:hyperlink w:anchor="_Toc533366940" w:history="1">
             <w:r>
               <w:rPr>
                 <w:rStyle w:val="Hyperlink"/>
@@ -2467,7 +2468,7 @@
                 <w:noProof/>
                 <w:webHidden/>
               </w:rPr>
-              <w:instrText xml:space="preserve"> PAGEREF _Toc533365396 \h </w:instrText>
+              <w:instrText xml:space="preserve"> PAGEREF _Toc533366940 \h </w:instrText>
             </w:r>
             <w:r>
               <w:rPr>
@@ -2512,7 +2513,7 @@
               <w:lang w:val="en-US"/>
             </w:rPr>
           </w:pPr>
-          <w:hyperlink w:anchor="_Toc533365397" w:history="1">
+          <w:hyperlink w:anchor="_Toc533366941" w:history="1">
             <w:r>
               <w:rPr>
                 <w:rStyle w:val="Hyperlink"/>
@@ -2558,7 +2559,7 @@
                 <w:noProof/>
                 <w:webHidden/>
               </w:rPr>
-              <w:instrText xml:space="preserve"> PAGEREF _Toc533365397 \h </w:instrText>
+              <w:instrText xml:space="preserve"> PAGEREF _Toc533366941 \h </w:instrText>
             </w:r>
             <w:r>
               <w:rPr>
@@ -2603,7 +2604,7 @@
               <w:lang w:val="en-US"/>
             </w:rPr>
           </w:pPr>
-          <w:hyperlink w:anchor="_Toc533365398" w:history="1">
+          <w:hyperlink w:anchor="_Toc533366942" w:history="1">
             <w:r>
               <w:rPr>
                 <w:rStyle w:val="Hyperlink"/>
@@ -2648,7 +2649,7 @@
                 <w:noProof/>
                 <w:webHidden/>
               </w:rPr>
-              <w:instrText xml:space="preserve"> PAGEREF _Toc533365398 \h </w:instrText>
+              <w:instrText xml:space="preserve"> PAGEREF _Toc533366942 \h </w:instrText>
             </w:r>
             <w:r>
               <w:rPr>
@@ -2693,7 +2694,7 @@
               <w:lang w:val="en-US"/>
             </w:rPr>
           </w:pPr>
-          <w:hyperlink w:anchor="_Toc533365399" w:history="1">
+          <w:hyperlink w:anchor="_Toc533366943" w:history="1">
             <w:r>
               <w:rPr>
                 <w:rStyle w:val="Hyperlink"/>
@@ -2738,7 +2739,7 @@
                 <w:noProof/>
                 <w:webHidden/>
               </w:rPr>
-              <w:instrText xml:space="preserve"> PAGEREF _Toc533365399 \h </w:instrText>
+              <w:instrText xml:space="preserve"> PAGEREF _Toc533366943 \h </w:instrText>
             </w:r>
             <w:r>
               <w:rPr>
@@ -2783,7 +2784,7 @@
               <w:lang w:val="en-US"/>
             </w:rPr>
           </w:pPr>
-          <w:hyperlink w:anchor="_Toc533365400" w:history="1">
+          <w:hyperlink w:anchor="_Toc533366944" w:history="1">
             <w:r>
               <w:rPr>
                 <w:rStyle w:val="Hyperlink"/>
@@ -2828,7 +2829,7 @@
                 <w:noProof/>
                 <w:webHidden/>
               </w:rPr>
-              <w:instrText xml:space="preserve"> PAGEREF _Toc533365400 \h </w:instrText>
+              <w:instrText xml:space="preserve"> PAGEREF _Toc533366944 \h </w:instrText>
             </w:r>
             <w:r>
               <w:rPr>
@@ -2873,7 +2874,7 @@
               <w:lang w:val="en-US"/>
             </w:rPr>
           </w:pPr>
-          <w:hyperlink w:anchor="_Toc533365401" w:history="1">
+          <w:hyperlink w:anchor="_Toc533366945" w:history="1">
             <w:r>
               <w:rPr>
                 <w:rStyle w:val="Hyperlink"/>
@@ -2918,7 +2919,7 @@
                 <w:noProof/>
                 <w:webHidden/>
               </w:rPr>
-              <w:instrText xml:space="preserve"> PAGEREF _Toc533365401 \h </w:instrText>
+              <w:instrText xml:space="preserve"> PAGEREF _Toc533366945 \h </w:instrText>
             </w:r>
             <w:r>
               <w:rPr>
@@ -2963,7 +2964,7 @@
               <w:lang w:val="en-US"/>
             </w:rPr>
           </w:pPr>
-          <w:hyperlink w:anchor="_Toc533365402" w:history="1">
+          <w:hyperlink w:anchor="_Toc533366946" w:history="1">
             <w:r>
               <w:rPr>
                 <w:rStyle w:val="Hyperlink"/>
@@ -3029,7 +3030,7 @@
                 <w:noProof/>
                 <w:webHidden/>
               </w:rPr>
-              <w:instrText xml:space="preserve"> PAGEREF _Toc533365402 \h </w:instrText>
+              <w:instrText xml:space="preserve"> PAGEREF _Toc533366946 \h </w:instrText>
             </w:r>
             <w:r>
               <w:rPr>
@@ -3074,7 +3075,7 @@
               <w:lang w:val="en-US"/>
             </w:rPr>
           </w:pPr>
-          <w:hyperlink w:anchor="_Toc533365403" w:history="1">
+          <w:hyperlink w:anchor="_Toc533366947" w:history="1">
             <w:r>
               <w:rPr>
                 <w:rStyle w:val="Hyperlink"/>
@@ -3150,7 +3151,7 @@
                 <w:noProof/>
                 <w:webHidden/>
               </w:rPr>
-              <w:instrText xml:space="preserve"> PAGEREF _Toc533365403 \h </w:instrText>
+              <w:instrText xml:space="preserve"> PAGEREF _Toc533366947 \h </w:instrText>
             </w:r>
             <w:r>
               <w:rPr>
@@ -3195,7 +3196,7 @@
               <w:lang w:val="en-US"/>
             </w:rPr>
           </w:pPr>
-          <w:hyperlink w:anchor="_Toc533365404" w:history="1">
+          <w:hyperlink w:anchor="_Toc533366948" w:history="1">
             <w:r>
               <w:rPr>
                 <w:rStyle w:val="Hyperlink"/>
@@ -3252,7 +3253,7 @@
                 <w:noProof/>
                 <w:webHidden/>
               </w:rPr>
-              <w:instrText xml:space="preserve"> PAGEREF _Toc533365404 \h </w:instrText>
+              <w:instrText xml:space="preserve"> PAGEREF _Toc533366948 \h </w:instrText>
             </w:r>
             <w:r>
               <w:rPr>
@@ -3297,7 +3298,7 @@
               <w:lang w:val="en-US"/>
             </w:rPr>
           </w:pPr>
-          <w:hyperlink w:anchor="_Toc533365405" w:history="1">
+          <w:hyperlink w:anchor="_Toc533366949" w:history="1">
             <w:r>
               <w:rPr>
                 <w:rStyle w:val="Hyperlink"/>
@@ -3344,7 +3345,7 @@
                 <w:noProof/>
                 <w:webHidden/>
               </w:rPr>
-              <w:instrText xml:space="preserve"> PAGEREF _Toc533365405 \h </w:instrText>
+              <w:instrText xml:space="preserve"> PAGEREF _Toc533366949 \h </w:instrText>
             </w:r>
             <w:r>
               <w:rPr>
@@ -3389,7 +3390,7 @@
               <w:lang w:val="en-US"/>
             </w:rPr>
           </w:pPr>
-          <w:hyperlink w:anchor="_Toc533365406" w:history="1">
+          <w:hyperlink w:anchor="_Toc533366950" w:history="1">
             <w:r>
               <w:rPr>
                 <w:rStyle w:val="Hyperlink"/>
@@ -3436,7 +3437,7 @@
                 <w:noProof/>
                 <w:webHidden/>
               </w:rPr>
-              <w:instrText xml:space="preserve"> PAGEREF _Toc533365406 \h </w:instrText>
+              <w:instrText xml:space="preserve"> PAGEREF _Toc533366950 \h </w:instrText>
             </w:r>
             <w:r>
               <w:rPr>
@@ -3481,7 +3482,7 @@
               <w:lang w:val="en-US"/>
             </w:rPr>
           </w:pPr>
-          <w:hyperlink w:anchor="_Toc533365407" w:history="1">
+          <w:hyperlink w:anchor="_Toc533366951" w:history="1">
             <w:r>
               <w:rPr>
                 <w:rStyle w:val="Hyperlink"/>
@@ -3536,7 +3537,7 @@
                 <w:noProof/>
                 <w:webHidden/>
               </w:rPr>
-              <w:instrText xml:space="preserve"> PAGEREF _Toc533365407 \h </w:instrText>
+              <w:instrText xml:space="preserve"> PAGEREF _Toc533366951 \h </w:instrText>
             </w:r>
             <w:r>
               <w:rPr>
@@ -3581,7 +3582,7 @@
               <w:lang w:val="en-US"/>
             </w:rPr>
           </w:pPr>
-          <w:hyperlink w:anchor="_Toc533365408" w:history="1">
+          <w:hyperlink w:anchor="_Toc533366952" w:history="1">
             <w:r>
               <w:rPr>
                 <w:rStyle w:val="Hyperlink"/>
@@ -3636,7 +3637,7 @@
                 <w:noProof/>
                 <w:webHidden/>
               </w:rPr>
-              <w:instrText xml:space="preserve"> PAGEREF _Toc533365408 \h </w:instrText>
+              <w:instrText xml:space="preserve"> PAGEREF _Toc533366952 \h </w:instrText>
             </w:r>
             <w:r>
               <w:rPr>
@@ -3681,7 +3682,7 @@
               <w:lang w:val="en-US"/>
             </w:rPr>
           </w:pPr>
-          <w:hyperlink w:anchor="_Toc533365409" w:history="1">
+          <w:hyperlink w:anchor="_Toc533366953" w:history="1">
             <w:r>
               <w:rPr>
                 <w:rStyle w:val="Hyperlink"/>
@@ -3736,7 +3737,7 @@
                 <w:noProof/>
                 <w:webHidden/>
               </w:rPr>
-              <w:instrText xml:space="preserve"> PAGEREF _Toc533365409 \h </w:instrText>
+              <w:instrText xml:space="preserve"> PAGEREF _Toc533366953 \h </w:instrText>
             </w:r>
             <w:r>
               <w:rPr>
@@ -3781,7 +3782,7 @@
               <w:lang w:val="en-US"/>
             </w:rPr>
           </w:pPr>
-          <w:hyperlink w:anchor="_Toc533365410" w:history="1">
+          <w:hyperlink w:anchor="_Toc533366954" w:history="1">
             <w:r>
               <w:rPr>
                 <w:rStyle w:val="Hyperlink"/>
@@ -3845,7 +3846,7 @@
                 <w:noProof/>
                 <w:webHidden/>
               </w:rPr>
-              <w:instrText xml:space="preserve"> PAGEREF _Toc533365410 \h </w:instrText>
+              <w:instrText xml:space="preserve"> PAGEREF _Toc533366954 \h </w:instrText>
             </w:r>
             <w:r>
               <w:rPr>
@@ -3890,7 +3891,7 @@
               <w:lang w:val="en-US"/>
             </w:rPr>
           </w:pPr>
-          <w:hyperlink w:anchor="_Toc533365411" w:history="1">
+          <w:hyperlink w:anchor="_Toc533366955" w:history="1">
             <w:r>
               <w:rPr>
                 <w:rStyle w:val="Hyperlink"/>
@@ -3947,7 +3948,7 @@
                 <w:noProof/>
                 <w:webHidden/>
               </w:rPr>
-              <w:instrText xml:space="preserve"> PAGEREF _Toc533365411 \h </w:instrText>
+              <w:instrText xml:space="preserve"> PAGEREF _Toc533366955 \h </w:instrText>
             </w:r>
             <w:r>
               <w:rPr>
@@ -3992,7 +3993,7 @@
               <w:lang w:val="en-US"/>
             </w:rPr>
           </w:pPr>
-          <w:hyperlink w:anchor="_Toc533365412" w:history="1">
+          <w:hyperlink w:anchor="_Toc533366956" w:history="1">
             <w:r>
               <w:rPr>
                 <w:rStyle w:val="Hyperlink"/>
@@ -4037,7 +4038,7 @@
                 <w:noProof/>
                 <w:webHidden/>
               </w:rPr>
-              <w:instrText xml:space="preserve"> PAGEREF _Toc533365412 \h </w:instrText>
+              <w:instrText xml:space="preserve"> PAGEREF _Toc533366956 \h </w:instrText>
             </w:r>
             <w:r>
               <w:rPr>
@@ -4057,7 +4058,7 @@
                 <w:noProof/>
                 <w:webHidden/>
               </w:rPr>
-              <w:t>34</w:t>
+              <w:t>36</w:t>
             </w:r>
             <w:r>
               <w:rPr>
@@ -4082,7 +4083,7 @@
               <w:lang w:val="en-US"/>
             </w:rPr>
           </w:pPr>
-          <w:hyperlink w:anchor="_Toc533365413" w:history="1">
+          <w:hyperlink w:anchor="_Toc533366957" w:history="1">
             <w:r>
               <w:rPr>
                 <w:rStyle w:val="Hyperlink"/>
@@ -4127,7 +4128,7 @@
                 <w:noProof/>
                 <w:webHidden/>
               </w:rPr>
-              <w:instrText xml:space="preserve"> PAGEREF _Toc533365413 \h </w:instrText>
+              <w:instrText xml:space="preserve"> PAGEREF _Toc533366957 \h </w:instrText>
             </w:r>
             <w:r>
               <w:rPr>
@@ -4147,7 +4148,7 @@
                 <w:noProof/>
                 <w:webHidden/>
               </w:rPr>
-              <w:t>35</w:t>
+              <w:t>37</w:t>
             </w:r>
             <w:r>
               <w:rPr>
@@ -4245,7 +4246,7 @@
         <w:rPr>
           <w:noProof/>
         </w:rPr>
-        <w:instrText xml:space="preserve"> PAGEREF _Toc533365172 \h </w:instrText>
+        <w:instrText xml:space="preserve"> PAGEREF _Toc533366888 \h </w:instrText>
       </w:r>
       <w:r>
         <w:rPr>
@@ -4313,7 +4314,7 @@
         <w:rPr>
           <w:noProof/>
         </w:rPr>
-        <w:instrText xml:space="preserve"> PAGEREF _Toc533365173 \h </w:instrText>
+        <w:instrText xml:space="preserve"> PAGEREF _Toc533366889 \h </w:instrText>
       </w:r>
       <w:r>
         <w:rPr>
@@ -4381,7 +4382,7 @@
         <w:rPr>
           <w:noProof/>
         </w:rPr>
-        <w:instrText xml:space="preserve"> PAGEREF _Toc533365174 \h </w:instrText>
+        <w:instrText xml:space="preserve"> PAGEREF _Toc533366890 \h </w:instrText>
       </w:r>
       <w:r>
         <w:rPr>
@@ -4423,7 +4424,7 @@
         <w:rPr>
           <w:noProof/>
         </w:rPr>
-        <w:t>Figura 3.</w:t>
+        <w:t>Figura 4.</w:t>
       </w:r>
       <w:r>
         <w:rPr>
@@ -4449,7 +4450,7 @@
         <w:rPr>
           <w:noProof/>
         </w:rPr>
-        <w:instrText xml:space="preserve"> PAGEREF _Toc533365175 \h </w:instrText>
+        <w:instrText xml:space="preserve"> PAGEREF _Toc533366891 \h </w:instrText>
       </w:r>
       <w:r>
         <w:rPr>
@@ -4491,7 +4492,7 @@
         <w:rPr>
           <w:noProof/>
         </w:rPr>
-        <w:t>Figura 4.</w:t>
+        <w:t>Figura 5.</w:t>
       </w:r>
       <w:r>
         <w:rPr>
@@ -4517,7 +4518,7 @@
         <w:rPr>
           <w:noProof/>
         </w:rPr>
-        <w:instrText xml:space="preserve"> PAGEREF _Toc533365176 \h </w:instrText>
+        <w:instrText xml:space="preserve"> PAGEREF _Toc533366892 \h </w:instrText>
       </w:r>
       <w:r>
         <w:rPr>
@@ -4559,7 +4560,7 @@
         <w:rPr>
           <w:noProof/>
         </w:rPr>
-        <w:t>Figura 5.</w:t>
+        <w:t>Figura 6.</w:t>
       </w:r>
       <w:r>
         <w:rPr>
@@ -4585,7 +4586,7 @@
         <w:rPr>
           <w:noProof/>
         </w:rPr>
-        <w:instrText xml:space="preserve"> PAGEREF _Toc533365177 \h </w:instrText>
+        <w:instrText xml:space="preserve"> PAGEREF _Toc533366893 \h </w:instrText>
       </w:r>
       <w:r>
         <w:rPr>
@@ -4627,7 +4628,7 @@
         <w:rPr>
           <w:noProof/>
         </w:rPr>
-        <w:t>Figura 6.</w:t>
+        <w:t>Figura 7.</w:t>
       </w:r>
       <w:r>
         <w:rPr>
@@ -4653,7 +4654,7 @@
         <w:rPr>
           <w:noProof/>
         </w:rPr>
-        <w:instrText xml:space="preserve"> PAGEREF _Toc533365178 \h </w:instrText>
+        <w:instrText xml:space="preserve"> PAGEREF _Toc533366894 \h </w:instrText>
       </w:r>
       <w:r>
         <w:rPr>
@@ -4695,7 +4696,7 @@
         <w:rPr>
           <w:noProof/>
         </w:rPr>
-        <w:t>Figura 7.</w:t>
+        <w:t>Figura 8.</w:t>
       </w:r>
       <w:r>
         <w:rPr>
@@ -4738,7 +4739,7 @@
         <w:rPr>
           <w:noProof/>
         </w:rPr>
-        <w:instrText xml:space="preserve"> PAGEREF _Toc533365179 \h </w:instrText>
+        <w:instrText xml:space="preserve"> PAGEREF _Toc533366895 \h </w:instrText>
       </w:r>
       <w:r>
         <w:rPr>
@@ -4780,7 +4781,7 @@
         <w:rPr>
           <w:noProof/>
         </w:rPr>
-        <w:t>Figura 8.</w:t>
+        <w:t>Figura 9.</w:t>
       </w:r>
       <w:r>
         <w:rPr>
@@ -4823,7 +4824,7 @@
         <w:rPr>
           <w:noProof/>
         </w:rPr>
-        <w:instrText xml:space="preserve"> PAGEREF _Toc533365180 \h </w:instrText>
+        <w:instrText xml:space="preserve"> PAGEREF _Toc533366896 \h </w:instrText>
       </w:r>
       <w:r>
         <w:rPr>
@@ -4865,7 +4866,7 @@
         <w:rPr>
           <w:noProof/>
         </w:rPr>
-        <w:t>Figura 9.</w:t>
+        <w:t>Figura 10.</w:t>
       </w:r>
       <w:r>
         <w:rPr>
@@ -4934,7 +4935,7 @@
         <w:rPr>
           <w:noProof/>
         </w:rPr>
-        <w:instrText xml:space="preserve"> PAGEREF _Toc533365181 \h </w:instrText>
+        <w:instrText xml:space="preserve"> PAGEREF _Toc533366897 \h </w:instrText>
       </w:r>
       <w:r>
         <w:rPr>
@@ -4976,7 +4977,7 @@
         <w:rPr>
           <w:noProof/>
         </w:rPr>
-        <w:t>Figura 10.</w:t>
+        <w:t>Figura 11.</w:t>
       </w:r>
       <w:r>
         <w:rPr>
@@ -5045,7 +5046,7 @@
         <w:rPr>
           <w:noProof/>
         </w:rPr>
-        <w:instrText xml:space="preserve"> PAGEREF _Toc533365182 \h </w:instrText>
+        <w:instrText xml:space="preserve"> PAGEREF _Toc533366898 \h </w:instrText>
       </w:r>
       <w:r>
         <w:rPr>
@@ -5089,7 +5090,7 @@
           <w:noProof/>
           <w:lang w:val="en-US"/>
         </w:rPr>
-        <w:t>Figura 11.</w:t>
+        <w:t>Figura 12.</w:t>
       </w:r>
       <w:r>
         <w:rPr>
@@ -5126,7 +5127,7 @@
           <w:noProof/>
           <w:lang w:val="en-US"/>
         </w:rPr>
-        <w:instrText xml:space="preserve"> PAGEREF _Toc533365183 \h </w:instrText>
+        <w:instrText xml:space="preserve"> PAGEREF _Toc533366899 \h </w:instrText>
       </w:r>
       <w:r>
         <w:rPr>
@@ -5171,7 +5172,7 @@
           <w:noProof/>
           <w:lang w:val="en-US"/>
         </w:rPr>
-        <w:t>Figura 12.</w:t>
+        <w:t>Figura 13.</w:t>
       </w:r>
       <w:r>
         <w:rPr>
@@ -5208,7 +5209,7 @@
           <w:noProof/>
           <w:lang w:val="en-US"/>
         </w:rPr>
-        <w:instrText xml:space="preserve"> PAGEREF _Toc533365184 \h </w:instrText>
+        <w:instrText xml:space="preserve"> PAGEREF _Toc533366900 \h </w:instrText>
       </w:r>
       <w:r>
         <w:rPr>
@@ -5251,7 +5252,7 @@
         <w:rPr>
           <w:noProof/>
         </w:rPr>
-        <w:t>Figura 13.</w:t>
+        <w:t>Figura 14.</w:t>
       </w:r>
       <w:r>
         <w:rPr>
@@ -5294,7 +5295,7 @@
         <w:rPr>
           <w:noProof/>
         </w:rPr>
-        <w:instrText xml:space="preserve"> PAGEREF _Toc533365185 \h </w:instrText>
+        <w:instrText xml:space="preserve"> PAGEREF _Toc533366901 \h </w:instrText>
       </w:r>
       <w:r>
         <w:rPr>
@@ -5336,7 +5337,7 @@
         <w:rPr>
           <w:noProof/>
         </w:rPr>
-        <w:t>Figura 14.</w:t>
+        <w:t>Figura 15.</w:t>
       </w:r>
       <w:r>
         <w:rPr>
@@ -5379,7 +5380,7 @@
         <w:rPr>
           <w:noProof/>
         </w:rPr>
-        <w:instrText xml:space="preserve"> PAGEREF _Toc533365186 \h </w:instrText>
+        <w:instrText xml:space="preserve"> PAGEREF _Toc533366902 \h </w:instrText>
       </w:r>
       <w:r>
         <w:rPr>
@@ -5421,7 +5422,7 @@
         <w:rPr>
           <w:noProof/>
         </w:rPr>
-        <w:t>Figura 15.</w:t>
+        <w:t>Figura 16.</w:t>
       </w:r>
       <w:r>
         <w:rPr>
@@ -5456,7 +5457,7 @@
         <w:rPr>
           <w:noProof/>
         </w:rPr>
-        <w:instrText xml:space="preserve"> PAGEREF _Toc533365187 \h </w:instrText>
+        <w:instrText xml:space="preserve"> PAGEREF _Toc533366903 \h </w:instrText>
       </w:r>
       <w:r>
         <w:rPr>
@@ -5498,7 +5499,7 @@
         <w:rPr>
           <w:noProof/>
         </w:rPr>
-        <w:t>Figura 16.</w:t>
+        <w:t>Figura 17.</w:t>
       </w:r>
       <w:r>
         <w:rPr>
@@ -5533,7 +5534,7 @@
         <w:rPr>
           <w:noProof/>
         </w:rPr>
-        <w:instrText xml:space="preserve"> PAGEREF _Toc533365188 \h </w:instrText>
+        <w:instrText xml:space="preserve"> PAGEREF _Toc533366904 \h </w:instrText>
       </w:r>
       <w:r>
         <w:rPr>
@@ -5575,7 +5576,7 @@
         <w:rPr>
           <w:noProof/>
         </w:rPr>
-        <w:t>Figura 17.</w:t>
+        <w:t>Figura 18.</w:t>
       </w:r>
       <w:r>
         <w:rPr>
@@ -5610,7 +5611,7 @@
         <w:rPr>
           <w:noProof/>
         </w:rPr>
-        <w:instrText xml:space="preserve"> PAGEREF _Toc533365189 \h </w:instrText>
+        <w:instrText xml:space="preserve"> PAGEREF _Toc533366905 \h </w:instrText>
       </w:r>
       <w:r>
         <w:rPr>
@@ -5652,7 +5653,7 @@
         <w:rPr>
           <w:noProof/>
         </w:rPr>
-        <w:t>Figura 18.</w:t>
+        <w:t>Figura 19.</w:t>
       </w:r>
       <w:r>
         <w:rPr>
@@ -5687,7 +5688,7 @@
         <w:rPr>
           <w:noProof/>
         </w:rPr>
-        <w:instrText xml:space="preserve"> PAGEREF _Toc533365190 \h </w:instrText>
+        <w:instrText xml:space="preserve"> PAGEREF _Toc533366906 \h </w:instrText>
       </w:r>
       <w:r>
         <w:rPr>
@@ -5729,7 +5730,7 @@
         <w:rPr>
           <w:noProof/>
         </w:rPr>
-        <w:t>Figura 19.</w:t>
+        <w:t>Figura 20.</w:t>
       </w:r>
       <w:r>
         <w:rPr>
@@ -5781,7 +5782,7 @@
         <w:rPr>
           <w:noProof/>
         </w:rPr>
-        <w:instrText xml:space="preserve"> PAGEREF _Toc533365191 \h </w:instrText>
+        <w:instrText xml:space="preserve"> PAGEREF _Toc533366907 \h </w:instrText>
       </w:r>
       <w:r>
         <w:rPr>
@@ -5823,7 +5824,7 @@
         <w:rPr>
           <w:noProof/>
         </w:rPr>
-        <w:t>Figura 20.</w:t>
+        <w:t>Figura 21.</w:t>
       </w:r>
       <w:r>
         <w:rPr>
@@ -5858,7 +5859,7 @@
         <w:rPr>
           <w:noProof/>
         </w:rPr>
-        <w:instrText xml:space="preserve"> PAGEREF _Toc533365192 \h </w:instrText>
+        <w:instrText xml:space="preserve"> PAGEREF _Toc533366908 \h </w:instrText>
       </w:r>
       <w:r>
         <w:rPr>
@@ -5900,7 +5901,7 @@
         <w:rPr>
           <w:noProof/>
         </w:rPr>
-        <w:t>Figura 21.</w:t>
+        <w:t>Figura 22.</w:t>
       </w:r>
       <w:r>
         <w:rPr>
@@ -5935,7 +5936,7 @@
         <w:rPr>
           <w:noProof/>
         </w:rPr>
-        <w:instrText xml:space="preserve"> PAGEREF _Toc533365193 \h </w:instrText>
+        <w:instrText xml:space="preserve"> PAGEREF _Toc533366909 \h </w:instrText>
       </w:r>
       <w:r>
         <w:rPr>
@@ -5977,7 +5978,7 @@
         <w:rPr>
           <w:noProof/>
         </w:rPr>
-        <w:t>Figura 22.</w:t>
+        <w:t>Figura 23.</w:t>
       </w:r>
       <w:r>
         <w:rPr>
@@ -6012,7 +6013,7 @@
         <w:rPr>
           <w:noProof/>
         </w:rPr>
-        <w:instrText xml:space="preserve"> PAGEREF _Toc533365194 \h </w:instrText>
+        <w:instrText xml:space="preserve"> PAGEREF _Toc533366910 \h </w:instrText>
       </w:r>
       <w:r>
         <w:rPr>
@@ -6054,7 +6055,7 @@
         <w:rPr>
           <w:noProof/>
         </w:rPr>
-        <w:t>Figura 22.</w:t>
+        <w:t>Figura 24.</w:t>
       </w:r>
       <w:r>
         <w:rPr>
@@ -6089,7 +6090,7 @@
         <w:rPr>
           <w:noProof/>
         </w:rPr>
-        <w:instrText xml:space="preserve"> PAGEREF _Toc533365195 \h </w:instrText>
+        <w:instrText xml:space="preserve"> PAGEREF _Toc533366911 \h </w:instrText>
       </w:r>
       <w:r>
         <w:rPr>
@@ -6131,7 +6132,7 @@
         <w:rPr>
           <w:noProof/>
         </w:rPr>
-        <w:t>Figura 23.</w:t>
+        <w:t>Figura 25.</w:t>
       </w:r>
       <w:r>
         <w:rPr>
@@ -6166,7 +6167,7 @@
         <w:rPr>
           <w:noProof/>
         </w:rPr>
-        <w:instrText xml:space="preserve"> PAGEREF _Toc533365196 \h </w:instrText>
+        <w:instrText xml:space="preserve"> PAGEREF _Toc533366912 \h </w:instrText>
       </w:r>
       <w:r>
         <w:rPr>
@@ -6208,7 +6209,7 @@
         <w:rPr>
           <w:noProof/>
         </w:rPr>
-        <w:t>Figura 24.</w:t>
+        <w:t>Figura 26.</w:t>
       </w:r>
       <w:r>
         <w:rPr>
@@ -6243,7 +6244,7 @@
         <w:rPr>
           <w:noProof/>
         </w:rPr>
-        <w:instrText xml:space="preserve"> PAGEREF _Toc533365197 \h </w:instrText>
+        <w:instrText xml:space="preserve"> PAGEREF _Toc533366913 \h </w:instrText>
       </w:r>
       <w:r>
         <w:rPr>
@@ -6285,7 +6286,7 @@
         <w:rPr>
           <w:noProof/>
         </w:rPr>
-        <w:t>Figura 24.</w:t>
+        <w:t>Figura 27.</w:t>
       </w:r>
       <w:r>
         <w:rPr>
@@ -6320,7 +6321,7 @@
         <w:rPr>
           <w:noProof/>
         </w:rPr>
-        <w:instrText xml:space="preserve"> PAGEREF _Toc533365198 \h </w:instrText>
+        <w:instrText xml:space="preserve"> PAGEREF _Toc533366914 \h </w:instrText>
       </w:r>
       <w:r>
         <w:rPr>
@@ -6344,71 +6345,6 @@
           <w:noProof/>
         </w:rPr>
         <w:fldChar w:fldCharType="end"/>
-      </w:r>
-    </w:p>
-    <w:p>
-      <w:pPr>
-        <w:suppressAutoHyphens w:val="0"/>
-        <w:spacing w:after="0"/>
-        <w:rPr>
-          <w:rFonts w:ascii="Times New Roman" w:hAnsi="Times New Roman" w:cs="Times New Roman"/>
-          <w:b/>
-          <w:i/>
-          <w:sz w:val="24"/>
-          <w:szCs w:val="24"/>
-        </w:rPr>
-      </w:pPr>
-      <w:r>
-        <w:fldChar w:fldCharType="end"/>
-      </w:r>
-    </w:p>
-    <w:p>
-      <w:pPr>
-        <w:suppressAutoHyphens w:val="0"/>
-        <w:spacing w:after="0" w:line="240" w:lineRule="auto"/>
-        <w:rPr>
-          <w:rFonts w:ascii="Times New Roman" w:hAnsi="Times New Roman" w:cs="Times New Roman"/>
-          <w:b/>
-          <w:sz w:val="24"/>
-          <w:szCs w:val="24"/>
-        </w:rPr>
-      </w:pPr>
-    </w:p>
-    <w:p>
-      <w:pPr>
-        <w:suppressAutoHyphens w:val="0"/>
-        <w:spacing w:after="0" w:line="240" w:lineRule="auto"/>
-        <w:rPr>
-          <w:rFonts w:ascii="Times New Roman" w:hAnsi="Times New Roman" w:cs="Times New Roman"/>
-          <w:b/>
-          <w:sz w:val="24"/>
-          <w:szCs w:val="24"/>
-        </w:rPr>
-      </w:pPr>
-      <w:r>
-        <w:rPr>
-          <w:rFonts w:ascii="Times New Roman" w:hAnsi="Times New Roman" w:cs="Times New Roman"/>
-          <w:b/>
-          <w:sz w:val="24"/>
-          <w:szCs w:val="24"/>
-        </w:rPr>
-        <w:br w:type="page"/>
-      </w:r>
-    </w:p>
-    <w:p>
-      <w:pPr>
-        <w:suppressAutoHyphens w:val="0"/>
-        <w:spacing w:after="0"/>
-      </w:pPr>
-      <w:r>
-        <w:rPr>
-          <w:rFonts w:ascii="Times New Roman" w:hAnsi="Times New Roman" w:cs="Times New Roman"/>
-          <w:b/>
-          <w:sz w:val="24"/>
-          <w:szCs w:val="24"/>
-        </w:rPr>
-        <w:lastRenderedPageBreak/>
-        <w:t>Lista de Tablas</w:t>
       </w:r>
     </w:p>
     <w:p>
@@ -6424,84 +6360,62 @@
         </w:rPr>
       </w:pPr>
       <w:r>
+        <w:rPr>
+          <w:noProof/>
+        </w:rPr>
+        <w:t>Figura 28.</w:t>
+      </w:r>
+      <w:r>
+        <w:rPr>
+          <w:rFonts w:ascii="Times New Roman" w:hAnsi="Times New Roman" w:cs="Times New Roman"/>
+          <w:i/>
+          <w:noProof/>
+          <w:lang w:eastAsia="es-CO"/>
+        </w:rPr>
+        <w:t xml:space="preserve"> </w:t>
+      </w:r>
+      <w:r>
+        <w:rPr>
+          <w:rFonts w:ascii="Times New Roman" w:hAnsi="Times New Roman" w:cs="Times New Roman"/>
+          <w:noProof/>
+          <w:lang w:eastAsia="es-CO"/>
+        </w:rPr>
+        <w:t>Generar reporte asistencia I.</w:t>
+      </w:r>
+      <w:r>
+        <w:rPr>
+          <w:noProof/>
+        </w:rPr>
+        <w:tab/>
+      </w:r>
+      <w:r>
+        <w:rPr>
+          <w:noProof/>
+        </w:rPr>
         <w:fldChar w:fldCharType="begin"/>
       </w:r>
       <w:r>
-        <w:instrText>TOC \c "Tabla"</w:instrText>
-      </w:r>
-      <w:r>
+        <w:rPr>
+          <w:noProof/>
+        </w:rPr>
+        <w:instrText xml:space="preserve"> PAGEREF _Toc533366915 \h </w:instrText>
+      </w:r>
+      <w:r>
+        <w:rPr>
+          <w:noProof/>
+        </w:rPr>
+      </w:r>
+      <w:r>
+        <w:rPr>
+          <w:noProof/>
+        </w:rPr>
         <w:fldChar w:fldCharType="separate"/>
       </w:r>
       <w:r>
         <w:rPr>
-          <w:rFonts w:ascii="Times New Roman" w:hAnsi="Times New Roman" w:cs="Times New Roman"/>
-          <w:noProof/>
-          <w:lang w:eastAsia="es-CO"/>
-        </w:rPr>
-        <w:t xml:space="preserve">Tabla </w:t>
-      </w:r>
-      <w:r>
-        <w:rPr>
-          <w:noProof/>
-        </w:rPr>
-        <w:t>1</w:t>
-      </w:r>
-      <w:r>
-        <w:rPr>
-          <w:rFonts w:ascii="Times New Roman" w:hAnsi="Times New Roman" w:cs="Times New Roman"/>
-          <w:noProof/>
-          <w:lang w:eastAsia="es-CO"/>
-        </w:rPr>
-        <w:t>.</w:t>
-      </w:r>
-      <w:r>
-        <w:rPr>
-          <w:noProof/>
-        </w:rPr>
-        <w:t xml:space="preserve"> </w:t>
-      </w:r>
-      <w:r>
-        <w:rPr>
-          <w:rFonts w:ascii="Times New Roman" w:hAnsi="Times New Roman" w:cs="Times New Roman"/>
-          <w:noProof/>
-          <w:lang w:eastAsia="es-CO"/>
-        </w:rPr>
-        <w:t>Tecnologías/herramientas utilizadas.</w:t>
-      </w:r>
-      <w:r>
-        <w:rPr>
-          <w:noProof/>
-        </w:rPr>
-        <w:tab/>
-      </w:r>
-      <w:r>
-        <w:rPr>
-          <w:noProof/>
-        </w:rPr>
-        <w:fldChar w:fldCharType="begin"/>
-      </w:r>
-      <w:r>
-        <w:rPr>
-          <w:noProof/>
-        </w:rPr>
-        <w:instrText xml:space="preserve"> PAGEREF _Toc533365661 \h </w:instrText>
-      </w:r>
-      <w:r>
-        <w:rPr>
-          <w:noProof/>
-        </w:rPr>
-      </w:r>
-      <w:r>
-        <w:rPr>
-          <w:noProof/>
-        </w:rPr>
-        <w:fldChar w:fldCharType="separate"/>
-      </w:r>
-      <w:r>
-        <w:rPr>
-          <w:noProof/>
-        </w:rPr>
-        <w:t>7</w:t>
+          <w:noProof/>
+        </w:rPr>
+        <w:t>34</w:t>
       </w:r>
       <w:r>
         <w:rPr>
@@ -6524,29 +6438,16 @@
       </w:pPr>
       <w:r>
         <w:rPr>
-          <w:rFonts w:ascii="Times New Roman" w:hAnsi="Times New Roman" w:cs="Times New Roman"/>
-          <w:noProof/>
-          <w:lang w:eastAsia="es-CO"/>
-        </w:rPr>
-        <w:t xml:space="preserve">Tabla </w:t>
-      </w:r>
-      <w:r>
-        <w:rPr>
-          <w:noProof/>
-        </w:rPr>
-        <w:t>2</w:t>
-      </w:r>
-      <w:r>
-        <w:rPr>
-          <w:rFonts w:ascii="Times New Roman" w:hAnsi="Times New Roman" w:cs="Times New Roman"/>
-          <w:noProof/>
-          <w:lang w:eastAsia="es-CO"/>
-        </w:rPr>
-        <w:t>.</w:t>
-      </w:r>
-      <w:r>
-        <w:rPr>
-          <w:noProof/>
+          <w:noProof/>
+        </w:rPr>
+        <w:t>Figura 29.</w:t>
+      </w:r>
+      <w:r>
+        <w:rPr>
+          <w:rFonts w:ascii="Times New Roman" w:hAnsi="Times New Roman" w:cs="Times New Roman"/>
+          <w:i/>
+          <w:noProof/>
+          <w:lang w:eastAsia="es-CO"/>
         </w:rPr>
         <w:t xml:space="preserve"> </w:t>
       </w:r>
@@ -6556,7 +6457,7 @@
           <w:noProof/>
           <w:lang w:eastAsia="es-CO"/>
         </w:rPr>
-        <w:t>Historia de usuario “Visualizar menú principal Estudiante”.</w:t>
+        <w:t>Generar reporte asistencia II.</w:t>
       </w:r>
       <w:r>
         <w:rPr>
@@ -6574,7 +6475,7 @@
         <w:rPr>
           <w:noProof/>
         </w:rPr>
-        <w:instrText xml:space="preserve"> PAGEREF _Toc533365662 \h </w:instrText>
+        <w:instrText xml:space="preserve"> PAGEREF _Toc533366916 \h </w:instrText>
       </w:r>
       <w:r>
         <w:rPr>
@@ -6591,7 +6492,7 @@
         <w:rPr>
           <w:noProof/>
         </w:rPr>
-        <w:t>10</w:t>
+        <w:t>34</w:t>
       </w:r>
       <w:r>
         <w:rPr>
@@ -6614,29 +6515,16 @@
       </w:pPr>
       <w:r>
         <w:rPr>
-          <w:rFonts w:ascii="Times New Roman" w:hAnsi="Times New Roman" w:cs="Times New Roman"/>
-          <w:noProof/>
-          <w:lang w:eastAsia="es-CO"/>
-        </w:rPr>
-        <w:t xml:space="preserve">Tabla </w:t>
-      </w:r>
-      <w:r>
-        <w:rPr>
-          <w:noProof/>
-        </w:rPr>
-        <w:t>3</w:t>
-      </w:r>
-      <w:r>
-        <w:rPr>
-          <w:rFonts w:ascii="Times New Roman" w:hAnsi="Times New Roman" w:cs="Times New Roman"/>
-          <w:noProof/>
-          <w:lang w:eastAsia="es-CO"/>
-        </w:rPr>
-        <w:t>.</w:t>
-      </w:r>
-      <w:r>
-        <w:rPr>
-          <w:noProof/>
+          <w:noProof/>
+        </w:rPr>
+        <w:t>Figura 30.</w:t>
+      </w:r>
+      <w:r>
+        <w:rPr>
+          <w:rFonts w:ascii="Times New Roman" w:hAnsi="Times New Roman" w:cs="Times New Roman"/>
+          <w:i/>
+          <w:noProof/>
+          <w:lang w:eastAsia="es-CO"/>
         </w:rPr>
         <w:t xml:space="preserve"> </w:t>
       </w:r>
@@ -6646,17 +6534,7 @@
           <w:noProof/>
           <w:lang w:eastAsia="es-CO"/>
         </w:rPr>
-        <w:t>Historia de usuario “Actualizar dato</w:t>
-      </w:r>
-      <w:bookmarkStart w:id="1" w:name="_GoBack"/>
-      <w:bookmarkEnd w:id="1"/>
-      <w:r>
-        <w:rPr>
-          <w:rFonts w:ascii="Times New Roman" w:hAnsi="Times New Roman" w:cs="Times New Roman"/>
-          <w:noProof/>
-          <w:lang w:eastAsia="es-CO"/>
-        </w:rPr>
-        <w:t>s básicos estudiante”.</w:t>
+        <w:t>Generar reporte asistencia III.</w:t>
       </w:r>
       <w:r>
         <w:rPr>
@@ -6674,7 +6552,7 @@
         <w:rPr>
           <w:noProof/>
         </w:rPr>
-        <w:instrText xml:space="preserve"> PAGEREF _Toc533365663 \h </w:instrText>
+        <w:instrText xml:space="preserve"> PAGEREF _Toc533366917 \h </w:instrText>
       </w:r>
       <w:r>
         <w:rPr>
@@ -6691,7 +6569,7 @@
         <w:rPr>
           <w:noProof/>
         </w:rPr>
-        <w:t>11</w:t>
+        <w:t>35</w:t>
       </w:r>
       <w:r>
         <w:rPr>
@@ -6714,29 +6592,16 @@
       </w:pPr>
       <w:r>
         <w:rPr>
-          <w:rFonts w:ascii="Times New Roman" w:hAnsi="Times New Roman" w:cs="Times New Roman"/>
-          <w:noProof/>
-          <w:lang w:eastAsia="es-CO"/>
-        </w:rPr>
-        <w:t xml:space="preserve">Tabla </w:t>
-      </w:r>
-      <w:r>
-        <w:rPr>
-          <w:noProof/>
-        </w:rPr>
-        <w:t>3</w:t>
-      </w:r>
-      <w:r>
-        <w:rPr>
-          <w:rFonts w:ascii="Times New Roman" w:hAnsi="Times New Roman" w:cs="Times New Roman"/>
-          <w:noProof/>
-          <w:lang w:eastAsia="es-CO"/>
-        </w:rPr>
-        <w:t>.</w:t>
-      </w:r>
-      <w:r>
-        <w:rPr>
-          <w:noProof/>
+          <w:noProof/>
+        </w:rPr>
+        <w:t>Figura 31.</w:t>
+      </w:r>
+      <w:r>
+        <w:rPr>
+          <w:rFonts w:ascii="Times New Roman" w:hAnsi="Times New Roman" w:cs="Times New Roman"/>
+          <w:i/>
+          <w:noProof/>
+          <w:lang w:eastAsia="es-CO"/>
         </w:rPr>
         <w:t xml:space="preserve"> </w:t>
       </w:r>
@@ -6746,7 +6611,7 @@
           <w:noProof/>
           <w:lang w:eastAsia="es-CO"/>
         </w:rPr>
-        <w:t>Historia de usuario “Inscribir asignatura”.</w:t>
+        <w:t>Generar reporte asistencia IV.</w:t>
       </w:r>
       <w:r>
         <w:rPr>
@@ -6764,7 +6629,7 @@
         <w:rPr>
           <w:noProof/>
         </w:rPr>
-        <w:instrText xml:space="preserve"> PAGEREF _Toc533365664 \h </w:instrText>
+        <w:instrText xml:space="preserve"> PAGEREF _Toc533366918 \h </w:instrText>
       </w:r>
       <w:r>
         <w:rPr>
@@ -6781,13 +6646,78 @@
         <w:rPr>
           <w:noProof/>
         </w:rPr>
-        <w:t>14</w:t>
+        <w:t>35</w:t>
       </w:r>
       <w:r>
         <w:rPr>
           <w:noProof/>
         </w:rPr>
         <w:fldChar w:fldCharType="end"/>
+      </w:r>
+    </w:p>
+    <w:p>
+      <w:pPr>
+        <w:suppressAutoHyphens w:val="0"/>
+        <w:spacing w:after="0"/>
+        <w:rPr>
+          <w:rFonts w:ascii="Times New Roman" w:hAnsi="Times New Roman" w:cs="Times New Roman"/>
+          <w:b/>
+          <w:i/>
+          <w:sz w:val="24"/>
+          <w:szCs w:val="24"/>
+        </w:rPr>
+      </w:pPr>
+      <w:r>
+        <w:fldChar w:fldCharType="end"/>
+      </w:r>
+    </w:p>
+    <w:p>
+      <w:pPr>
+        <w:suppressAutoHyphens w:val="0"/>
+        <w:spacing w:after="0" w:line="240" w:lineRule="auto"/>
+        <w:rPr>
+          <w:rFonts w:ascii="Times New Roman" w:hAnsi="Times New Roman" w:cs="Times New Roman"/>
+          <w:b/>
+          <w:sz w:val="24"/>
+          <w:szCs w:val="24"/>
+        </w:rPr>
+      </w:pPr>
+    </w:p>
+    <w:p>
+      <w:pPr>
+        <w:suppressAutoHyphens w:val="0"/>
+        <w:spacing w:after="0" w:line="240" w:lineRule="auto"/>
+        <w:rPr>
+          <w:rFonts w:ascii="Times New Roman" w:hAnsi="Times New Roman" w:cs="Times New Roman"/>
+          <w:b/>
+          <w:sz w:val="24"/>
+          <w:szCs w:val="24"/>
+        </w:rPr>
+      </w:pPr>
+      <w:r>
+        <w:rPr>
+          <w:rFonts w:ascii="Times New Roman" w:hAnsi="Times New Roman" w:cs="Times New Roman"/>
+          <w:b/>
+          <w:sz w:val="24"/>
+          <w:szCs w:val="24"/>
+        </w:rPr>
+        <w:br w:type="page"/>
+      </w:r>
+    </w:p>
+    <w:p>
+      <w:pPr>
+        <w:suppressAutoHyphens w:val="0"/>
+        <w:spacing w:after="0"/>
+      </w:pPr>
+      <w:r>
+        <w:rPr>
+          <w:rFonts w:ascii="Times New Roman" w:hAnsi="Times New Roman" w:cs="Times New Roman"/>
+          <w:b/>
+          <w:sz w:val="24"/>
+          <w:szCs w:val="24"/>
+        </w:rPr>
+        <w:lastRenderedPageBreak/>
+        <w:t>Lista de Tablas</w:t>
       </w:r>
     </w:p>
     <w:p>
@@ -6803,6 +6733,15 @@
         </w:rPr>
       </w:pPr>
       <w:r>
+        <w:fldChar w:fldCharType="begin"/>
+      </w:r>
+      <w:r>
+        <w:instrText>TOC \c "Tabla"</w:instrText>
+      </w:r>
+      <w:r>
+        <w:fldChar w:fldCharType="separate"/>
+      </w:r>
+      <w:r>
         <w:rPr>
           <w:rFonts w:ascii="Times New Roman" w:hAnsi="Times New Roman" w:cs="Times New Roman"/>
           <w:noProof/>
@@ -6814,7 +6753,7 @@
         <w:rPr>
           <w:noProof/>
         </w:rPr>
-        <w:t>4</w:t>
+        <w:t>1</w:t>
       </w:r>
       <w:r>
         <w:rPr>
@@ -6836,7 +6775,7 @@
           <w:noProof/>
           <w:lang w:eastAsia="es-CO"/>
         </w:rPr>
-        <w:t>Historia de usuario “Registrar asistencia en asignatura”.</w:t>
+        <w:t>Tecnologías/herramientas utilizadas.</w:t>
       </w:r>
       <w:r>
         <w:rPr>
@@ -6854,7 +6793,7 @@
         <w:rPr>
           <w:noProof/>
         </w:rPr>
-        <w:instrText xml:space="preserve"> PAGEREF _Toc533365665 \h </w:instrText>
+        <w:instrText xml:space="preserve"> PAGEREF _Toc533366867 \h </w:instrText>
       </w:r>
       <w:r>
         <w:rPr>
@@ -6871,7 +6810,7 @@
         <w:rPr>
           <w:noProof/>
         </w:rPr>
-        <w:t>15</w:t>
+        <w:t>7</w:t>
       </w:r>
       <w:r>
         <w:rPr>
@@ -6904,7 +6843,7 @@
         <w:rPr>
           <w:noProof/>
         </w:rPr>
-        <w:t>5</w:t>
+        <w:t>2</w:t>
       </w:r>
       <w:r>
         <w:rPr>
@@ -6926,7 +6865,7 @@
           <w:noProof/>
           <w:lang w:eastAsia="es-CO"/>
         </w:rPr>
-        <w:t>Historia de usuario “Consultar inasistencias para asignatura”.</w:t>
+        <w:t>Historia de usuario “Visualizar menú principal Estudiante”.</w:t>
       </w:r>
       <w:r>
         <w:rPr>
@@ -6944,7 +6883,7 @@
         <w:rPr>
           <w:noProof/>
         </w:rPr>
-        <w:instrText xml:space="preserve"> PAGEREF _Toc533365666 \h </w:instrText>
+        <w:instrText xml:space="preserve"> PAGEREF _Toc533366868 \h </w:instrText>
       </w:r>
       <w:r>
         <w:rPr>
@@ -6961,7 +6900,7 @@
         <w:rPr>
           <w:noProof/>
         </w:rPr>
-        <w:t>17</w:t>
+        <w:t>10</w:t>
       </w:r>
       <w:r>
         <w:rPr>
@@ -6994,6 +6933,276 @@
         <w:rPr>
           <w:noProof/>
         </w:rPr>
+        <w:t>3</w:t>
+      </w:r>
+      <w:r>
+        <w:rPr>
+          <w:rFonts w:ascii="Times New Roman" w:hAnsi="Times New Roman" w:cs="Times New Roman"/>
+          <w:noProof/>
+          <w:lang w:eastAsia="es-CO"/>
+        </w:rPr>
+        <w:t>.</w:t>
+      </w:r>
+      <w:r>
+        <w:rPr>
+          <w:noProof/>
+        </w:rPr>
+        <w:t xml:space="preserve"> </w:t>
+      </w:r>
+      <w:r>
+        <w:rPr>
+          <w:rFonts w:ascii="Times New Roman" w:hAnsi="Times New Roman" w:cs="Times New Roman"/>
+          <w:noProof/>
+          <w:lang w:eastAsia="es-CO"/>
+        </w:rPr>
+        <w:t>Historia de usuario “Actualizar datos básicos estudiante”.</w:t>
+      </w:r>
+      <w:r>
+        <w:rPr>
+          <w:noProof/>
+        </w:rPr>
+        <w:tab/>
+      </w:r>
+      <w:r>
+        <w:rPr>
+          <w:noProof/>
+        </w:rPr>
+        <w:fldChar w:fldCharType="begin"/>
+      </w:r>
+      <w:r>
+        <w:rPr>
+          <w:noProof/>
+        </w:rPr>
+        <w:instrText xml:space="preserve"> PAGEREF _Toc533366869 \h </w:instrText>
+      </w:r>
+      <w:r>
+        <w:rPr>
+          <w:noProof/>
+        </w:rPr>
+      </w:r>
+      <w:r>
+        <w:rPr>
+          <w:noProof/>
+        </w:rPr>
+        <w:fldChar w:fldCharType="separate"/>
+      </w:r>
+      <w:r>
+        <w:rPr>
+          <w:noProof/>
+        </w:rPr>
+        <w:t>11</w:t>
+      </w:r>
+      <w:r>
+        <w:rPr>
+          <w:noProof/>
+        </w:rPr>
+        <w:fldChar w:fldCharType="end"/>
+      </w:r>
+    </w:p>
+    <w:p>
+      <w:pPr>
+        <w:pStyle w:val="TableofFigures"/>
+        <w:tabs>
+          <w:tab w:val="right" w:leader="dot" w:pos="10070"/>
+        </w:tabs>
+        <w:rPr>
+          <w:rFonts w:asciiTheme="minorHAnsi" w:eastAsiaTheme="minorEastAsia" w:hAnsiTheme="minorHAnsi"/>
+          <w:noProof/>
+          <w:color w:val="auto"/>
+        </w:rPr>
+      </w:pPr>
+      <w:r>
+        <w:rPr>
+          <w:rFonts w:ascii="Times New Roman" w:hAnsi="Times New Roman" w:cs="Times New Roman"/>
+          <w:noProof/>
+          <w:lang w:eastAsia="es-CO"/>
+        </w:rPr>
+        <w:t xml:space="preserve">Tabla </w:t>
+      </w:r>
+      <w:r>
+        <w:rPr>
+          <w:noProof/>
+        </w:rPr>
+        <w:t>4</w:t>
+      </w:r>
+      <w:r>
+        <w:rPr>
+          <w:rFonts w:ascii="Times New Roman" w:hAnsi="Times New Roman" w:cs="Times New Roman"/>
+          <w:noProof/>
+          <w:lang w:eastAsia="es-CO"/>
+        </w:rPr>
+        <w:t>.</w:t>
+      </w:r>
+      <w:r>
+        <w:rPr>
+          <w:noProof/>
+        </w:rPr>
+        <w:t xml:space="preserve"> </w:t>
+      </w:r>
+      <w:r>
+        <w:rPr>
+          <w:rFonts w:ascii="Times New Roman" w:hAnsi="Times New Roman" w:cs="Times New Roman"/>
+          <w:noProof/>
+          <w:lang w:eastAsia="es-CO"/>
+        </w:rPr>
+        <w:t>Historia de usuario “Inscribir asignatura”.</w:t>
+      </w:r>
+      <w:r>
+        <w:rPr>
+          <w:noProof/>
+        </w:rPr>
+        <w:tab/>
+      </w:r>
+      <w:r>
+        <w:rPr>
+          <w:noProof/>
+        </w:rPr>
+        <w:fldChar w:fldCharType="begin"/>
+      </w:r>
+      <w:r>
+        <w:rPr>
+          <w:noProof/>
+        </w:rPr>
+        <w:instrText xml:space="preserve"> PAGEREF _Toc533366870 \h </w:instrText>
+      </w:r>
+      <w:r>
+        <w:rPr>
+          <w:noProof/>
+        </w:rPr>
+      </w:r>
+      <w:r>
+        <w:rPr>
+          <w:noProof/>
+        </w:rPr>
+        <w:fldChar w:fldCharType="separate"/>
+      </w:r>
+      <w:r>
+        <w:rPr>
+          <w:noProof/>
+        </w:rPr>
+        <w:t>14</w:t>
+      </w:r>
+      <w:r>
+        <w:rPr>
+          <w:noProof/>
+        </w:rPr>
+        <w:fldChar w:fldCharType="end"/>
+      </w:r>
+    </w:p>
+    <w:p>
+      <w:pPr>
+        <w:pStyle w:val="TableofFigures"/>
+        <w:tabs>
+          <w:tab w:val="right" w:leader="dot" w:pos="10070"/>
+        </w:tabs>
+        <w:rPr>
+          <w:rFonts w:asciiTheme="minorHAnsi" w:eastAsiaTheme="minorEastAsia" w:hAnsiTheme="minorHAnsi"/>
+          <w:noProof/>
+          <w:color w:val="auto"/>
+        </w:rPr>
+      </w:pPr>
+      <w:r>
+        <w:rPr>
+          <w:rFonts w:ascii="Times New Roman" w:hAnsi="Times New Roman" w:cs="Times New Roman"/>
+          <w:noProof/>
+          <w:lang w:eastAsia="es-CO"/>
+        </w:rPr>
+        <w:t xml:space="preserve">Tabla </w:t>
+      </w:r>
+      <w:r>
+        <w:rPr>
+          <w:noProof/>
+        </w:rPr>
+        <w:t>5</w:t>
+      </w:r>
+      <w:r>
+        <w:rPr>
+          <w:rFonts w:ascii="Times New Roman" w:hAnsi="Times New Roman" w:cs="Times New Roman"/>
+          <w:noProof/>
+          <w:lang w:eastAsia="es-CO"/>
+        </w:rPr>
+        <w:t>.</w:t>
+      </w:r>
+      <w:r>
+        <w:rPr>
+          <w:noProof/>
+        </w:rPr>
+        <w:t xml:space="preserve"> </w:t>
+      </w:r>
+      <w:r>
+        <w:rPr>
+          <w:rFonts w:ascii="Times New Roman" w:hAnsi="Times New Roman" w:cs="Times New Roman"/>
+          <w:noProof/>
+          <w:lang w:eastAsia="es-CO"/>
+        </w:rPr>
+        <w:t>Historia de usuario “Registrar asistencia en asignatura”.</w:t>
+      </w:r>
+      <w:r>
+        <w:rPr>
+          <w:noProof/>
+        </w:rPr>
+        <w:tab/>
+      </w:r>
+      <w:r>
+        <w:rPr>
+          <w:noProof/>
+        </w:rPr>
+        <w:fldChar w:fldCharType="begin"/>
+      </w:r>
+      <w:r>
+        <w:rPr>
+          <w:noProof/>
+        </w:rPr>
+        <w:instrText xml:space="preserve"> PAGEREF _Toc533366871 \h </w:instrText>
+      </w:r>
+      <w:r>
+        <w:rPr>
+          <w:noProof/>
+        </w:rPr>
+      </w:r>
+      <w:r>
+        <w:rPr>
+          <w:noProof/>
+        </w:rPr>
+        <w:fldChar w:fldCharType="separate"/>
+      </w:r>
+      <w:r>
+        <w:rPr>
+          <w:noProof/>
+        </w:rPr>
+        <w:t>15</w:t>
+      </w:r>
+      <w:r>
+        <w:rPr>
+          <w:noProof/>
+        </w:rPr>
+        <w:fldChar w:fldCharType="end"/>
+      </w:r>
+    </w:p>
+    <w:p>
+      <w:pPr>
+        <w:pStyle w:val="TableofFigures"/>
+        <w:tabs>
+          <w:tab w:val="right" w:leader="dot" w:pos="10070"/>
+        </w:tabs>
+        <w:rPr>
+          <w:rFonts w:asciiTheme="minorHAnsi" w:eastAsiaTheme="minorEastAsia" w:hAnsiTheme="minorHAnsi"/>
+          <w:noProof/>
+          <w:color w:val="auto"/>
+        </w:rPr>
+      </w:pPr>
+      <w:r>
+        <w:rPr>
+          <w:rFonts w:ascii="Times New Roman" w:hAnsi="Times New Roman" w:cs="Times New Roman"/>
+          <w:noProof/>
+          <w:lang w:eastAsia="es-CO"/>
+        </w:rPr>
+        <w:t xml:space="preserve">Tabla </w:t>
+      </w:r>
+      <w:r>
+        <w:rPr>
+          <w:noProof/>
+        </w:rPr>
         <w:t>6</w:t>
       </w:r>
       <w:r>
@@ -7034,7 +7243,97 @@
         <w:rPr>
           <w:noProof/>
         </w:rPr>
-        <w:instrText xml:space="preserve"> PAGEREF _Toc533365667 \h </w:instrText>
+        <w:instrText xml:space="preserve"> PAGEREF _Toc533366872 \h </w:instrText>
+      </w:r>
+      <w:r>
+        <w:rPr>
+          <w:noProof/>
+        </w:rPr>
+      </w:r>
+      <w:r>
+        <w:rPr>
+          <w:noProof/>
+        </w:rPr>
+        <w:fldChar w:fldCharType="separate"/>
+      </w:r>
+      <w:r>
+        <w:rPr>
+          <w:noProof/>
+        </w:rPr>
+        <w:t>17</w:t>
+      </w:r>
+      <w:r>
+        <w:rPr>
+          <w:noProof/>
+        </w:rPr>
+        <w:fldChar w:fldCharType="end"/>
+      </w:r>
+    </w:p>
+    <w:p>
+      <w:pPr>
+        <w:pStyle w:val="TableofFigures"/>
+        <w:tabs>
+          <w:tab w:val="right" w:leader="dot" w:pos="10070"/>
+        </w:tabs>
+        <w:rPr>
+          <w:rFonts w:asciiTheme="minorHAnsi" w:eastAsiaTheme="minorEastAsia" w:hAnsiTheme="minorHAnsi"/>
+          <w:noProof/>
+          <w:color w:val="auto"/>
+        </w:rPr>
+      </w:pPr>
+      <w:r>
+        <w:rPr>
+          <w:rFonts w:ascii="Times New Roman" w:hAnsi="Times New Roman" w:cs="Times New Roman"/>
+          <w:noProof/>
+          <w:lang w:eastAsia="es-CO"/>
+        </w:rPr>
+        <w:t xml:space="preserve">Tabla </w:t>
+      </w:r>
+      <w:r>
+        <w:rPr>
+          <w:noProof/>
+        </w:rPr>
+        <w:t>7</w:t>
+      </w:r>
+      <w:r>
+        <w:rPr>
+          <w:rFonts w:ascii="Times New Roman" w:hAnsi="Times New Roman" w:cs="Times New Roman"/>
+          <w:noProof/>
+          <w:lang w:eastAsia="es-CO"/>
+        </w:rPr>
+        <w:t>.</w:t>
+      </w:r>
+      <w:r>
+        <w:rPr>
+          <w:noProof/>
+        </w:rPr>
+        <w:t xml:space="preserve"> </w:t>
+      </w:r>
+      <w:r>
+        <w:rPr>
+          <w:rFonts w:ascii="Times New Roman" w:hAnsi="Times New Roman" w:cs="Times New Roman"/>
+          <w:noProof/>
+          <w:lang w:eastAsia="es-CO"/>
+        </w:rPr>
+        <w:t>Historia de usuario “Consultar inasistencias para asignatura”.</w:t>
+      </w:r>
+      <w:r>
+        <w:rPr>
+          <w:noProof/>
+        </w:rPr>
+        <w:tab/>
+      </w:r>
+      <w:r>
+        <w:rPr>
+          <w:noProof/>
+        </w:rPr>
+        <w:fldChar w:fldCharType="begin"/>
+      </w:r>
+      <w:r>
+        <w:rPr>
+          <w:noProof/>
+        </w:rPr>
+        <w:instrText xml:space="preserve"> PAGEREF _Toc533366873 \h </w:instrText>
       </w:r>
       <w:r>
         <w:rPr>
@@ -7096,7 +7395,7 @@
           <w:szCs w:val="24"/>
         </w:rPr>
       </w:pPr>
-      <w:bookmarkStart w:id="2" w:name="_Toc533365376"/>
+      <w:bookmarkStart w:id="2" w:name="_Toc533366920"/>
       <w:r>
         <w:rPr>
           <w:rFonts w:ascii="Times New Roman" w:hAnsi="Times New Roman" w:cs="Times New Roman"/>
@@ -7363,7 +7662,7 @@
           <w:szCs w:val="24"/>
         </w:rPr>
       </w:pPr>
-      <w:bookmarkStart w:id="3" w:name="_Toc533365377"/>
+      <w:bookmarkStart w:id="3" w:name="_Toc533366921"/>
       <w:r>
         <w:rPr>
           <w:rFonts w:ascii="Times New Roman" w:hAnsi="Times New Roman" w:cs="Times New Roman"/>
@@ -8290,7 +8589,7 @@
           <w:szCs w:val="24"/>
         </w:rPr>
       </w:pPr>
-      <w:bookmarkStart w:id="4" w:name="_Toc533365661"/>
+      <w:bookmarkStart w:id="4" w:name="_Toc533366867"/>
       <w:r>
         <w:rPr>
           <w:rFonts w:ascii="Times New Roman" w:hAnsi="Times New Roman" w:cs="Times New Roman"/>
@@ -8390,7 +8689,7 @@
           <w:szCs w:val="24"/>
         </w:rPr>
       </w:pPr>
-      <w:bookmarkStart w:id="5" w:name="_Toc533365378"/>
+      <w:bookmarkStart w:id="5" w:name="_Toc533366922"/>
       <w:r>
         <w:rPr>
           <w:rFonts w:ascii="Times New Roman" w:hAnsi="Times New Roman" w:cs="Times New Roman"/>
@@ -8668,7 +8967,7 @@
           <w:lang w:eastAsia="es-CO"/>
         </w:rPr>
       </w:pPr>
-      <w:bookmarkStart w:id="6" w:name="_Toc533365172"/>
+      <w:bookmarkStart w:id="6" w:name="_Toc533366888"/>
       <w:r>
         <w:t xml:space="preserve">Figura </w:t>
       </w:r>
@@ -8815,7 +9114,7 @@
           <w:szCs w:val="24"/>
         </w:rPr>
       </w:pPr>
-      <w:bookmarkStart w:id="7" w:name="_Toc533365379"/>
+      <w:bookmarkStart w:id="7" w:name="_Toc533366923"/>
       <w:r>
         <w:rPr>
           <w:rFonts w:ascii="Times New Roman" w:hAnsi="Times New Roman" w:cs="Times New Roman"/>
@@ -9188,7 +9487,7 @@
           <w:lang w:eastAsia="es-CO"/>
         </w:rPr>
       </w:pPr>
-      <w:bookmarkStart w:id="8" w:name="_Toc533365380"/>
+      <w:bookmarkStart w:id="8" w:name="_Toc533366924"/>
       <w:r>
         <w:rPr>
           <w:rFonts w:ascii="Times New Roman" w:hAnsi="Times New Roman" w:cs="Times New Roman"/>
@@ -9496,7 +9795,7 @@
           <w:lang w:eastAsia="es-CO"/>
         </w:rPr>
       </w:pPr>
-      <w:bookmarkStart w:id="9" w:name="_Toc533365381"/>
+      <w:bookmarkStart w:id="9" w:name="_Toc533366925"/>
       <w:r>
         <w:rPr>
           <w:rFonts w:ascii="Times New Roman" w:hAnsi="Times New Roman" w:cs="Times New Roman"/>
@@ -9566,7 +9865,7 @@
           <w:lang w:eastAsia="es-CO"/>
         </w:rPr>
       </w:pPr>
-      <w:bookmarkStart w:id="11" w:name="_Toc533365382"/>
+      <w:bookmarkStart w:id="11" w:name="_Toc533366926"/>
       <w:r>
         <w:rPr>
           <w:rFonts w:ascii="Times New Roman" w:hAnsi="Times New Roman" w:cs="Times New Roman"/>
@@ -10014,7 +10313,7 @@
           <w:szCs w:val="24"/>
         </w:rPr>
       </w:pPr>
-      <w:bookmarkStart w:id="12" w:name="_Toc533365662"/>
+      <w:bookmarkStart w:id="12" w:name="_Toc533366868"/>
       <w:r>
         <w:rPr>
           <w:rFonts w:ascii="Times New Roman" w:hAnsi="Times New Roman" w:cs="Times New Roman"/>
@@ -10112,7 +10411,7 @@
           <w:szCs w:val="24"/>
         </w:rPr>
       </w:pPr>
-      <w:bookmarkStart w:id="13" w:name="_Toc533365383"/>
+      <w:bookmarkStart w:id="13" w:name="_Toc533366927"/>
       <w:r>
         <w:rPr>
           <w:rFonts w:ascii="Times New Roman" w:hAnsi="Times New Roman" w:cs="Times New Roman"/>
@@ -10185,7 +10484,7 @@
           <w:lang w:eastAsia="es-CO"/>
         </w:rPr>
       </w:pPr>
-      <w:bookmarkStart w:id="14" w:name="_Toc533365173"/>
+      <w:bookmarkStart w:id="14" w:name="_Toc533366889"/>
       <w:r>
         <w:t xml:space="preserve">Figura </w:t>
       </w:r>
@@ -10258,7 +10557,7 @@
           <w:lang w:eastAsia="es-CO"/>
         </w:rPr>
       </w:pPr>
-      <w:bookmarkStart w:id="15" w:name="_Toc533365384"/>
+      <w:bookmarkStart w:id="15" w:name="_Toc533366928"/>
       <w:r>
         <w:rPr>
           <w:rFonts w:ascii="Times New Roman" w:hAnsi="Times New Roman" w:cs="Times New Roman"/>
@@ -10328,7 +10627,7 @@
           <w:lang w:eastAsia="es-CO"/>
         </w:rPr>
       </w:pPr>
-      <w:bookmarkStart w:id="17" w:name="_Toc533365385"/>
+      <w:bookmarkStart w:id="17" w:name="_Toc533366929"/>
       <w:r>
         <w:rPr>
           <w:rFonts w:ascii="Times New Roman" w:hAnsi="Times New Roman" w:cs="Times New Roman"/>
@@ -11023,7 +11322,7 @@
           <w:szCs w:val="24"/>
         </w:rPr>
       </w:pPr>
-      <w:bookmarkStart w:id="18" w:name="_Toc533365663"/>
+      <w:bookmarkStart w:id="18" w:name="_Toc533366869"/>
       <w:r>
         <w:rPr>
           <w:rFonts w:ascii="Times New Roman" w:hAnsi="Times New Roman" w:cs="Times New Roman"/>
@@ -11121,7 +11420,7 @@
           <w:szCs w:val="24"/>
         </w:rPr>
       </w:pPr>
-      <w:bookmarkStart w:id="19" w:name="_Toc533365386"/>
+      <w:bookmarkStart w:id="19" w:name="_Toc533366930"/>
       <w:r>
         <w:rPr>
           <w:rFonts w:ascii="Times New Roman" w:hAnsi="Times New Roman" w:cs="Times New Roman"/>
@@ -11195,7 +11494,7 @@
           <w:lang w:eastAsia="es-CO"/>
         </w:rPr>
       </w:pPr>
-      <w:bookmarkStart w:id="20" w:name="_Toc533365174"/>
+      <w:bookmarkStart w:id="20" w:name="_Toc533366890"/>
       <w:r>
         <w:t xml:space="preserve">Figura </w:t>
       </w:r>
@@ -11309,7 +11608,7 @@
           <w:lang w:eastAsia="es-CO"/>
         </w:rPr>
       </w:pPr>
-      <w:bookmarkStart w:id="21" w:name="_Toc533365387"/>
+      <w:bookmarkStart w:id="21" w:name="_Toc533366931"/>
       <w:r>
         <w:rPr>
           <w:rFonts w:ascii="Times New Roman" w:hAnsi="Times New Roman" w:cs="Times New Roman"/>
@@ -11379,7 +11678,7 @@
           <w:lang w:eastAsia="es-CO"/>
         </w:rPr>
       </w:pPr>
-      <w:bookmarkStart w:id="23" w:name="_Toc533365388"/>
+      <w:bookmarkStart w:id="23" w:name="_Toc533366932"/>
       <w:r>
         <w:rPr>
           <w:rFonts w:ascii="Times New Roman" w:hAnsi="Times New Roman" w:cs="Times New Roman"/>
@@ -12244,7 +12543,7 @@
           <w:szCs w:val="24"/>
         </w:rPr>
       </w:pPr>
-      <w:bookmarkStart w:id="24" w:name="_Toc533365664"/>
+      <w:bookmarkStart w:id="24" w:name="_Toc533366870"/>
       <w:r>
         <w:rPr>
           <w:rFonts w:ascii="Times New Roman" w:hAnsi="Times New Roman" w:cs="Times New Roman"/>
@@ -12273,7 +12572,7 @@
         <w:rPr>
           <w:noProof/>
         </w:rPr>
-        <w:t>3</w:t>
+        <w:t>4</w:t>
       </w:r>
       <w:r>
         <w:fldChar w:fldCharType="end"/>
@@ -12342,7 +12641,7 @@
           <w:szCs w:val="24"/>
         </w:rPr>
       </w:pPr>
-      <w:bookmarkStart w:id="25" w:name="_Toc533365389"/>
+      <w:bookmarkStart w:id="25" w:name="_Toc533366933"/>
       <w:r>
         <w:rPr>
           <w:rFonts w:ascii="Times New Roman" w:hAnsi="Times New Roman" w:cs="Times New Roman"/>
@@ -12415,7 +12714,7 @@
           <w:lang w:eastAsia="es-CO"/>
         </w:rPr>
       </w:pPr>
-      <w:bookmarkStart w:id="26" w:name="_Toc533365175"/>
+      <w:bookmarkStart w:id="26" w:name="_Toc533366891"/>
       <w:r>
         <w:t xml:space="preserve">Figura </w:t>
       </w:r>
@@ -12432,7 +12731,7 @@
         <w:rPr>
           <w:noProof/>
         </w:rPr>
-        <w:t>3</w:t>
+        <w:t>4</w:t>
       </w:r>
       <w:r>
         <w:fldChar w:fldCharType="end"/>
@@ -12509,7 +12808,7 @@
           <w:lang w:eastAsia="es-CO"/>
         </w:rPr>
       </w:pPr>
-      <w:bookmarkStart w:id="27" w:name="_Toc533365390"/>
+      <w:bookmarkStart w:id="27" w:name="_Toc533366934"/>
       <w:r>
         <w:rPr>
           <w:rFonts w:ascii="Times New Roman" w:hAnsi="Times New Roman" w:cs="Times New Roman"/>
@@ -12550,7 +12849,7 @@
           <w:lang w:eastAsia="es-CO"/>
         </w:rPr>
       </w:pPr>
-      <w:bookmarkStart w:id="28" w:name="_Toc533365391"/>
+      <w:bookmarkStart w:id="28" w:name="_Toc533366935"/>
       <w:r>
         <w:rPr>
           <w:rFonts w:ascii="Times New Roman" w:hAnsi="Times New Roman" w:cs="Times New Roman"/>
@@ -13409,7 +13708,7 @@
           <w:szCs w:val="24"/>
         </w:rPr>
       </w:pPr>
-      <w:bookmarkStart w:id="29" w:name="_Toc533365665"/>
+      <w:bookmarkStart w:id="29" w:name="_Toc533366871"/>
       <w:r>
         <w:rPr>
           <w:rFonts w:ascii="Times New Roman" w:hAnsi="Times New Roman" w:cs="Times New Roman"/>
@@ -13438,7 +13737,7 @@
         <w:rPr>
           <w:noProof/>
         </w:rPr>
-        <w:t>4</w:t>
+        <w:t>5</w:t>
       </w:r>
       <w:r>
         <w:fldChar w:fldCharType="end"/>
@@ -13507,7 +13806,7 @@
           <w:szCs w:val="24"/>
         </w:rPr>
       </w:pPr>
-      <w:bookmarkStart w:id="30" w:name="_Toc533365392"/>
+      <w:bookmarkStart w:id="30" w:name="_Toc533366936"/>
       <w:r>
         <w:rPr>
           <w:rFonts w:ascii="Times New Roman" w:hAnsi="Times New Roman" w:cs="Times New Roman"/>
@@ -13597,7 +13896,7 @@
           <w:szCs w:val="24"/>
         </w:rPr>
       </w:pPr>
-      <w:bookmarkStart w:id="31" w:name="_Toc533365176"/>
+      <w:bookmarkStart w:id="31" w:name="_Toc533366892"/>
       <w:r>
         <w:t xml:space="preserve">Figura </w:t>
       </w:r>
@@ -13675,7 +13974,7 @@
           <w:lang w:eastAsia="es-CO"/>
         </w:rPr>
       </w:pPr>
-      <w:bookmarkStart w:id="32" w:name="_Toc533365393"/>
+      <w:bookmarkStart w:id="32" w:name="_Toc533366937"/>
       <w:r>
         <w:rPr>
           <w:rFonts w:ascii="Times New Roman" w:hAnsi="Times New Roman" w:cs="Times New Roman"/>
@@ -13733,7 +14032,7 @@
           <w:lang w:eastAsia="es-CO"/>
         </w:rPr>
       </w:pPr>
-      <w:bookmarkStart w:id="33" w:name="_Toc533365394"/>
+      <w:bookmarkStart w:id="33" w:name="_Toc533366938"/>
       <w:r>
         <w:rPr>
           <w:rFonts w:ascii="Times New Roman" w:hAnsi="Times New Roman" w:cs="Times New Roman"/>
@@ -14771,7 +15070,7 @@
           <w:szCs w:val="24"/>
         </w:rPr>
       </w:pPr>
-      <w:bookmarkStart w:id="34" w:name="_Toc533365666"/>
+      <w:bookmarkStart w:id="34" w:name="_Toc533366872"/>
       <w:r>
         <w:rPr>
           <w:rFonts w:ascii="Times New Roman" w:hAnsi="Times New Roman" w:cs="Times New Roman"/>
@@ -14801,7 +15100,7 @@
         <w:rPr>
           <w:noProof/>
         </w:rPr>
-        <w:t>5</w:t>
+        <w:t>6</w:t>
       </w:r>
       <w:r>
         <w:fldChar w:fldCharType="end"/>
@@ -14870,7 +15169,7 @@
           <w:szCs w:val="24"/>
         </w:rPr>
       </w:pPr>
-      <w:bookmarkStart w:id="35" w:name="_Toc533365395"/>
+      <w:bookmarkStart w:id="35" w:name="_Toc533366939"/>
       <w:r>
         <w:rPr>
           <w:rFonts w:ascii="Times New Roman" w:hAnsi="Times New Roman" w:cs="Times New Roman"/>
@@ -14943,7 +15242,7 @@
           <w:szCs w:val="24"/>
         </w:rPr>
       </w:pPr>
-      <w:bookmarkStart w:id="36" w:name="_Toc533365177"/>
+      <w:bookmarkStart w:id="36" w:name="_Toc533366893"/>
       <w:r>
         <w:t xml:space="preserve">Figura </w:t>
       </w:r>
@@ -14960,7 +15259,7 @@
         <w:rPr>
           <w:noProof/>
         </w:rPr>
-        <w:t>5</w:t>
+        <w:t>6</w:t>
       </w:r>
       <w:r>
         <w:fldChar w:fldCharType="end"/>
@@ -15016,7 +15315,7 @@
         </w:rPr>
         <w:br w:type="page"/>
       </w:r>
-      <w:bookmarkStart w:id="37" w:name="_Toc533365396"/>
+      <w:bookmarkStart w:id="37" w:name="_Toc533366940"/>
       <w:r>
         <w:rPr>
           <w:rFonts w:ascii="Times New Roman" w:hAnsi="Times New Roman" w:cs="Times New Roman"/>
@@ -15057,7 +15356,7 @@
           <w:lang w:eastAsia="es-CO"/>
         </w:rPr>
       </w:pPr>
-      <w:bookmarkStart w:id="38" w:name="_Toc533365397"/>
+      <w:bookmarkStart w:id="38" w:name="_Toc533366941"/>
       <w:r>
         <w:rPr>
           <w:rFonts w:ascii="Times New Roman" w:hAnsi="Times New Roman" w:cs="Times New Roman"/>
@@ -15824,7 +16123,7 @@
           <w:szCs w:val="24"/>
         </w:rPr>
       </w:pPr>
-      <w:bookmarkStart w:id="39" w:name="_Toc533365667"/>
+      <w:bookmarkStart w:id="39" w:name="_Toc533366873"/>
       <w:r>
         <w:rPr>
           <w:rFonts w:ascii="Times New Roman" w:hAnsi="Times New Roman" w:cs="Times New Roman"/>
@@ -15853,7 +16152,7 @@
         <w:rPr>
           <w:noProof/>
         </w:rPr>
-        <w:t>6</w:t>
+        <w:t>7</w:t>
       </w:r>
       <w:r>
         <w:fldChar w:fldCharType="end"/>
@@ -15923,7 +16222,7 @@
           <w:szCs w:val="24"/>
         </w:rPr>
       </w:pPr>
-      <w:bookmarkStart w:id="40" w:name="_Toc533365398"/>
+      <w:bookmarkStart w:id="40" w:name="_Toc533366942"/>
       <w:r>
         <w:rPr>
           <w:rFonts w:ascii="Times New Roman" w:hAnsi="Times New Roman" w:cs="Times New Roman"/>
@@ -15997,7 +16296,7 @@
           <w:szCs w:val="24"/>
         </w:rPr>
       </w:pPr>
-      <w:bookmarkStart w:id="41" w:name="_Toc533365178"/>
+      <w:bookmarkStart w:id="41" w:name="_Toc533366894"/>
       <w:r>
         <w:t xml:space="preserve">Figura </w:t>
       </w:r>
@@ -16014,7 +16313,7 @@
         <w:rPr>
           <w:noProof/>
         </w:rPr>
-        <w:t>6</w:t>
+        <w:t>7</w:t>
       </w:r>
       <w:r>
         <w:fldChar w:fldCharType="end"/>
@@ -16081,7 +16380,7 @@
           <w:szCs w:val="24"/>
         </w:rPr>
       </w:pPr>
-      <w:bookmarkStart w:id="42" w:name="_Toc533365399"/>
+      <w:bookmarkStart w:id="42" w:name="_Toc533366943"/>
       <w:r>
         <w:rPr>
           <w:rFonts w:ascii="Times New Roman" w:hAnsi="Times New Roman" w:cs="Times New Roman"/>
@@ -16257,7 +16556,7 @@
           <w:szCs w:val="24"/>
         </w:rPr>
       </w:pPr>
-      <w:bookmarkStart w:id="43" w:name="_Toc533365179"/>
+      <w:bookmarkStart w:id="43" w:name="_Toc533366895"/>
       <w:r>
         <w:t xml:space="preserve">Figura </w:t>
       </w:r>
@@ -16274,7 +16573,7 @@
         <w:rPr>
           <w:noProof/>
         </w:rPr>
-        <w:t>7</w:t>
+        <w:t>8</w:t>
       </w:r>
       <w:r>
         <w:fldChar w:fldCharType="end"/>
@@ -16802,7 +17101,7 @@
           <w:szCs w:val="24"/>
         </w:rPr>
       </w:pPr>
-      <w:bookmarkStart w:id="44" w:name="_Toc533365400"/>
+      <w:bookmarkStart w:id="44" w:name="_Toc533366944"/>
       <w:r>
         <w:rPr>
           <w:rFonts w:ascii="Times New Roman" w:hAnsi="Times New Roman" w:cs="Times New Roman"/>
@@ -17042,7 +17341,7 @@
           <w:szCs w:val="24"/>
         </w:rPr>
       </w:pPr>
-      <w:bookmarkStart w:id="45" w:name="_Toc533365180"/>
+      <w:bookmarkStart w:id="45" w:name="_Toc533366896"/>
       <w:r>
         <w:t xml:space="preserve">Figura </w:t>
       </w:r>
@@ -17059,7 +17358,7 @@
         <w:rPr>
           <w:noProof/>
         </w:rPr>
-        <w:t>8</w:t>
+        <w:t>9</w:t>
       </w:r>
       <w:r>
         <w:fldChar w:fldCharType="end"/>
@@ -17141,7 +17440,7 @@
         </w:rPr>
         <w:br w:type="page"/>
       </w:r>
-      <w:bookmarkStart w:id="46" w:name="_Toc533365401"/>
+      <w:bookmarkStart w:id="46" w:name="_Toc533366945"/>
       <w:r>
         <w:rPr>
           <w:rFonts w:ascii="Times New Roman" w:hAnsi="Times New Roman" w:cs="Times New Roman"/>
@@ -17256,7 +17555,7 @@
           <w:lang w:eastAsia="es-CO"/>
         </w:rPr>
       </w:pPr>
-      <w:bookmarkStart w:id="47" w:name="_Toc533365402"/>
+      <w:bookmarkStart w:id="47" w:name="_Toc533366946"/>
       <w:r>
         <w:rPr>
           <w:rFonts w:ascii="Times New Roman" w:hAnsi="Times New Roman" w:cs="Times New Roman"/>
@@ -17638,7 +17937,7 @@
           <w:szCs w:val="24"/>
         </w:rPr>
       </w:pPr>
-      <w:bookmarkStart w:id="48" w:name="_Toc533365181"/>
+      <w:bookmarkStart w:id="48" w:name="_Toc533366897"/>
       <w:r>
         <w:t xml:space="preserve">Figura </w:t>
       </w:r>
@@ -17655,7 +17954,7 @@
         <w:rPr>
           <w:noProof/>
         </w:rPr>
-        <w:t>9</w:t>
+        <w:t>10</w:t>
       </w:r>
       <w:r>
         <w:fldChar w:fldCharType="end"/>
@@ -17774,7 +18073,7 @@
           <w:lang w:eastAsia="es-CO"/>
         </w:rPr>
       </w:pPr>
-      <w:bookmarkStart w:id="49" w:name="_Toc533365403"/>
+      <w:bookmarkStart w:id="49" w:name="_Toc533366947"/>
       <w:r>
         <w:rPr>
           <w:rFonts w:ascii="Times New Roman" w:hAnsi="Times New Roman" w:cs="Times New Roman"/>
@@ -18223,7 +18522,7 @@
           <w:szCs w:val="24"/>
         </w:rPr>
       </w:pPr>
-      <w:bookmarkStart w:id="50" w:name="_Toc533365182"/>
+      <w:bookmarkStart w:id="50" w:name="_Toc533366898"/>
       <w:r>
         <w:t xml:space="preserve">Figura </w:t>
       </w:r>
@@ -18240,7 +18539,13 @@
         <w:rPr>
           <w:noProof/>
         </w:rPr>
-        <w:t>10</w:t>
+        <w:t>1</w:t>
+      </w:r>
+      <w:r>
+        <w:rPr>
+          <w:noProof/>
+        </w:rPr>
+        <w:t>1</w:t>
       </w:r>
       <w:r>
         <w:fldChar w:fldCharType="end"/>
@@ -18371,7 +18676,7 @@
           <w:lang w:eastAsia="es-CO"/>
         </w:rPr>
       </w:pPr>
-      <w:bookmarkStart w:id="51" w:name="_Toc533365404"/>
+      <w:bookmarkStart w:id="51" w:name="_Toc533366948"/>
       <w:r>
         <w:rPr>
           <w:rFonts w:ascii="Times New Roman" w:hAnsi="Times New Roman" w:cs="Times New Roman"/>
@@ -18434,7 +18739,7 @@
           <w:lang w:eastAsia="es-CO"/>
         </w:rPr>
       </w:pPr>
-      <w:bookmarkStart w:id="52" w:name="_Toc533365405"/>
+      <w:bookmarkStart w:id="52" w:name="_Toc533366949"/>
       <w:proofErr w:type="spellStart"/>
       <w:r>
         <w:rPr>
@@ -18821,7 +19126,7 @@
           <w:szCs w:val="24"/>
         </w:rPr>
       </w:pPr>
-      <w:bookmarkStart w:id="53" w:name="_Toc533365183"/>
+      <w:bookmarkStart w:id="53" w:name="_Toc533366899"/>
       <w:r>
         <w:t xml:space="preserve">Figura </w:t>
       </w:r>
@@ -18838,7 +19143,13 @@
         <w:rPr>
           <w:noProof/>
         </w:rPr>
-        <w:t>11</w:t>
+        <w:t>1</w:t>
+      </w:r>
+      <w:r>
+        <w:rPr>
+          <w:noProof/>
+        </w:rPr>
+        <w:t>2</w:t>
       </w:r>
       <w:r>
         <w:fldChar w:fldCharType="end"/>
@@ -18941,7 +19252,7 @@
           <w:lang w:eastAsia="es-CO"/>
         </w:rPr>
       </w:pPr>
-      <w:bookmarkStart w:id="54" w:name="_Toc533365406"/>
+      <w:bookmarkStart w:id="54" w:name="_Toc533366950"/>
       <w:r>
         <w:rPr>
           <w:rFonts w:ascii="Times New Roman" w:hAnsi="Times New Roman" w:cs="Times New Roman"/>
@@ -19183,7 +19494,7 @@
           <w:szCs w:val="24"/>
         </w:rPr>
       </w:pPr>
-      <w:bookmarkStart w:id="55" w:name="_Toc533365184"/>
+      <w:bookmarkStart w:id="55" w:name="_Toc533366900"/>
       <w:r>
         <w:t xml:space="preserve">Figura </w:t>
       </w:r>
@@ -19200,7 +19511,13 @@
         <w:rPr>
           <w:noProof/>
         </w:rPr>
-        <w:t>12</w:t>
+        <w:t>1</w:t>
+      </w:r>
+      <w:r>
+        <w:rPr>
+          <w:noProof/>
+        </w:rPr>
+        <w:t>3</w:t>
       </w:r>
       <w:r>
         <w:fldChar w:fldCharType="end"/>
@@ -19303,7 +19620,7 @@
           <w:lang w:eastAsia="es-CO"/>
         </w:rPr>
       </w:pPr>
-      <w:bookmarkStart w:id="56" w:name="_Toc533365407"/>
+      <w:bookmarkStart w:id="56" w:name="_Toc533366951"/>
       <w:r>
         <w:rPr>
           <w:rFonts w:ascii="Times New Roman" w:hAnsi="Times New Roman" w:cs="Times New Roman"/>
@@ -19816,7 +20133,7 @@
           <w:szCs w:val="24"/>
         </w:rPr>
       </w:pPr>
-      <w:bookmarkStart w:id="57" w:name="_Toc533365185"/>
+      <w:bookmarkStart w:id="57" w:name="_Toc533366901"/>
       <w:r>
         <w:t xml:space="preserve">Figura </w:t>
       </w:r>
@@ -19833,7 +20150,13 @@
         <w:rPr>
           <w:noProof/>
         </w:rPr>
-        <w:t>13</w:t>
+        <w:t>1</w:t>
+      </w:r>
+      <w:r>
+        <w:rPr>
+          <w:noProof/>
+        </w:rPr>
+        <w:t>4</w:t>
       </w:r>
       <w:r>
         <w:fldChar w:fldCharType="end"/>
@@ -19988,7 +20311,7 @@
           <w:lang w:eastAsia="es-CO"/>
         </w:rPr>
       </w:pPr>
-      <w:bookmarkStart w:id="58" w:name="_Toc533365408"/>
+      <w:bookmarkStart w:id="58" w:name="_Toc533366952"/>
       <w:r>
         <w:rPr>
           <w:rFonts w:ascii="Times New Roman" w:hAnsi="Times New Roman" w:cs="Times New Roman"/>
@@ -20334,7 +20657,7 @@
           <w:szCs w:val="24"/>
         </w:rPr>
       </w:pPr>
-      <w:bookmarkStart w:id="59" w:name="_Toc533365186"/>
+      <w:bookmarkStart w:id="59" w:name="_Toc533366902"/>
       <w:r>
         <w:t xml:space="preserve">Figura </w:t>
       </w:r>
@@ -20351,7 +20674,13 @@
         <w:rPr>
           <w:noProof/>
         </w:rPr>
-        <w:t>14</w:t>
+        <w:t>1</w:t>
+      </w:r>
+      <w:r>
+        <w:rPr>
+          <w:noProof/>
+        </w:rPr>
+        <w:t>5</w:t>
       </w:r>
       <w:r>
         <w:fldChar w:fldCharType="end"/>
@@ -20435,7 +20764,7 @@
           <w:lang w:eastAsia="es-CO"/>
         </w:rPr>
       </w:pPr>
-      <w:bookmarkStart w:id="60" w:name="_Toc533365409"/>
+      <w:bookmarkStart w:id="60" w:name="_Toc533366953"/>
       <w:r>
         <w:rPr>
           <w:rFonts w:ascii="Times New Roman" w:hAnsi="Times New Roman" w:cs="Times New Roman"/>
@@ -20576,7 +20905,7 @@
           <w:szCs w:val="24"/>
         </w:rPr>
       </w:pPr>
-      <w:bookmarkStart w:id="61" w:name="_Toc533365187"/>
+      <w:bookmarkStart w:id="61" w:name="_Toc533366903"/>
       <w:r>
         <w:t xml:space="preserve">Figura </w:t>
       </w:r>
@@ -20593,7 +20922,13 @@
         <w:rPr>
           <w:noProof/>
         </w:rPr>
-        <w:t>15</w:t>
+        <w:t>1</w:t>
+      </w:r>
+      <w:r>
+        <w:rPr>
+          <w:noProof/>
+        </w:rPr>
+        <w:t>6</w:t>
       </w:r>
       <w:r>
         <w:fldChar w:fldCharType="end"/>
@@ -20712,7 +21047,7 @@
           <w:szCs w:val="24"/>
         </w:rPr>
       </w:pPr>
-      <w:bookmarkStart w:id="62" w:name="_Toc533365188"/>
+      <w:bookmarkStart w:id="62" w:name="_Toc533366904"/>
       <w:r>
         <w:t xml:space="preserve">Figura </w:t>
       </w:r>
@@ -20729,7 +21064,13 @@
         <w:rPr>
           <w:noProof/>
         </w:rPr>
-        <w:t>16</w:t>
+        <w:t>1</w:t>
+      </w:r>
+      <w:r>
+        <w:rPr>
+          <w:noProof/>
+        </w:rPr>
+        <w:t>7</w:t>
       </w:r>
       <w:r>
         <w:fldChar w:fldCharType="end"/>
@@ -20785,7 +21126,7 @@
           <w:lang w:eastAsia="es-CO"/>
         </w:rPr>
       </w:pPr>
-      <w:bookmarkStart w:id="63" w:name="_Toc533365410"/>
+      <w:bookmarkStart w:id="63" w:name="_Toc533366954"/>
       <w:r>
         <w:rPr>
           <w:rFonts w:ascii="Times New Roman" w:hAnsi="Times New Roman" w:cs="Times New Roman"/>
@@ -21069,7 +21410,7 @@
           <w:szCs w:val="24"/>
         </w:rPr>
       </w:pPr>
-      <w:bookmarkStart w:id="64" w:name="_Toc533365189"/>
+      <w:bookmarkStart w:id="64" w:name="_Toc533366905"/>
       <w:r>
         <w:t xml:space="preserve">Figura </w:t>
       </w:r>
@@ -21086,7 +21427,13 @@
         <w:rPr>
           <w:noProof/>
         </w:rPr>
-        <w:t>17</w:t>
+        <w:t>1</w:t>
+      </w:r>
+      <w:r>
+        <w:rPr>
+          <w:noProof/>
+        </w:rPr>
+        <w:t>8</w:t>
       </w:r>
       <w:r>
         <w:fldChar w:fldCharType="end"/>
@@ -21210,7 +21557,7 @@
           <w:szCs w:val="24"/>
         </w:rPr>
       </w:pPr>
-      <w:bookmarkStart w:id="65" w:name="_Toc533365190"/>
+      <w:bookmarkStart w:id="65" w:name="_Toc533366906"/>
       <w:r>
         <w:t xml:space="preserve">Figura </w:t>
       </w:r>
@@ -21233,7 +21580,7 @@
         <w:rPr>
           <w:noProof/>
         </w:rPr>
-        <w:t>8</w:t>
+        <w:t>9</w:t>
       </w:r>
       <w:r>
         <w:fldChar w:fldCharType="end"/>
@@ -21289,7 +21636,7 @@
           <w:lang w:eastAsia="es-CO"/>
         </w:rPr>
       </w:pPr>
-      <w:bookmarkStart w:id="66" w:name="_Toc533365411"/>
+      <w:bookmarkStart w:id="66" w:name="_Toc533366955"/>
       <w:r>
         <w:rPr>
           <w:rFonts w:ascii="Times New Roman" w:hAnsi="Times New Roman" w:cs="Times New Roman"/>
@@ -21458,7 +21805,7 @@
           <w:lang w:eastAsia="es-CO"/>
         </w:rPr>
       </w:pPr>
-      <w:bookmarkStart w:id="67" w:name="_Toc533365191"/>
+      <w:bookmarkStart w:id="67" w:name="_Toc533366907"/>
       <w:r>
         <w:t xml:space="preserve">Figura </w:t>
       </w:r>
@@ -21475,7 +21822,7 @@
         <w:rPr>
           <w:noProof/>
         </w:rPr>
-        <w:t>19</w:t>
+        <w:t>20</w:t>
       </w:r>
       <w:r>
         <w:fldChar w:fldCharType="end"/>
@@ -21600,7 +21947,7 @@
           <w:lang w:eastAsia="es-CO"/>
         </w:rPr>
       </w:pPr>
-      <w:bookmarkStart w:id="68" w:name="_Toc533365192"/>
+      <w:bookmarkStart w:id="68" w:name="_Toc533366908"/>
       <w:r>
         <w:t xml:space="preserve">Figura </w:t>
       </w:r>
@@ -21617,7 +21964,13 @@
         <w:rPr>
           <w:noProof/>
         </w:rPr>
-        <w:t>20</w:t>
+        <w:t>2</w:t>
+      </w:r>
+      <w:r>
+        <w:rPr>
+          <w:noProof/>
+        </w:rPr>
+        <w:t>1</w:t>
       </w:r>
       <w:r>
         <w:fldChar w:fldCharType="end"/>
@@ -21704,7 +22057,7 @@
           <w:lang w:eastAsia="es-CO"/>
         </w:rPr>
       </w:pPr>
-      <w:bookmarkStart w:id="69" w:name="_Toc533365193"/>
+      <w:bookmarkStart w:id="69" w:name="_Toc533366909"/>
       <w:r>
         <w:t xml:space="preserve">Figura </w:t>
       </w:r>
@@ -21727,7 +22080,7 @@
         <w:rPr>
           <w:noProof/>
         </w:rPr>
-        <w:t>1</w:t>
+        <w:t>2</w:t>
       </w:r>
       <w:r>
         <w:fldChar w:fldCharType="end"/>
@@ -21842,7 +22195,7 @@
           <w:lang w:eastAsia="es-CO"/>
         </w:rPr>
       </w:pPr>
-      <w:bookmarkStart w:id="70" w:name="_Toc533365194"/>
+      <w:bookmarkStart w:id="70" w:name="_Toc533366910"/>
       <w:r>
         <w:t xml:space="preserve">Figura </w:t>
       </w:r>
@@ -21859,7 +22212,13 @@
         <w:rPr>
           <w:noProof/>
         </w:rPr>
-        <w:t>22</w:t>
+        <w:t>2</w:t>
+      </w:r>
+      <w:r>
+        <w:rPr>
+          <w:noProof/>
+        </w:rPr>
+        <w:t>3</w:t>
       </w:r>
       <w:r>
         <w:fldChar w:fldCharType="end"/>
@@ -21957,7 +22316,7 @@
           <w:lang w:eastAsia="es-CO"/>
         </w:rPr>
       </w:pPr>
-      <w:bookmarkStart w:id="71" w:name="_Toc533365195"/>
+      <w:bookmarkStart w:id="71" w:name="_Toc533366911"/>
       <w:r>
         <w:t xml:space="preserve">Figura </w:t>
       </w:r>
@@ -21974,7 +22333,13 @@
         <w:rPr>
           <w:noProof/>
         </w:rPr>
-        <w:t>22</w:t>
+        <w:t>2</w:t>
+      </w:r>
+      <w:r>
+        <w:rPr>
+          <w:noProof/>
+        </w:rPr>
+        <w:t>4</w:t>
       </w:r>
       <w:r>
         <w:fldChar w:fldCharType="end"/>
@@ -21998,6 +22363,17 @@
         <w:t>Inscribir asignatura, parte III. Aprobación docente.</w:t>
       </w:r>
       <w:bookmarkEnd w:id="71"/>
+    </w:p>
+    <w:p>
+      <w:pPr>
+        <w:suppressAutoHyphens w:val="0"/>
+        <w:spacing w:after="0" w:line="240" w:lineRule="auto"/>
+        <w:jc w:val="center"/>
+        <w:rPr>
+          <w:rFonts w:ascii="Times New Roman" w:hAnsi="Times New Roman" w:cs="Times New Roman"/>
+          <w:lang w:eastAsia="es-CO"/>
+        </w:rPr>
+      </w:pPr>
     </w:p>
     <w:p>
       <w:pPr>
@@ -22084,7 +22460,7 @@
           <w:lang w:eastAsia="es-CO"/>
         </w:rPr>
       </w:pPr>
-      <w:bookmarkStart w:id="72" w:name="_Toc533365196"/>
+      <w:bookmarkStart w:id="72" w:name="_Toc533366912"/>
       <w:r>
         <w:t xml:space="preserve">Figura </w:t>
       </w:r>
@@ -22101,7 +22477,13 @@
         <w:rPr>
           <w:noProof/>
         </w:rPr>
-        <w:t>23</w:t>
+        <w:t>2</w:t>
+      </w:r>
+      <w:r>
+        <w:rPr>
+          <w:noProof/>
+        </w:rPr>
+        <w:t>5</w:t>
       </w:r>
       <w:r>
         <w:fldChar w:fldCharType="end"/>
@@ -22149,9 +22531,9 @@
         </w:rPr>
         <w:lastRenderedPageBreak/>
         <w:drawing>
-          <wp:inline distT="0" distB="0" distL="0" distR="0" wp14:anchorId="5D3E9D62" wp14:editId="36A940F1">
-            <wp:extent cx="2261988" cy="4019107"/>
-            <wp:effectExtent l="0" t="0" r="5080" b="635"/>
+          <wp:inline distT="0" distB="0" distL="0" distR="0" wp14:anchorId="5D3E9D62" wp14:editId="39FF11DD">
+            <wp:extent cx="2182200" cy="3877340"/>
+            <wp:effectExtent l="0" t="0" r="8890" b="8890"/>
             <wp:docPr id="28" name="Picture 28"/>
             <wp:cNvGraphicFramePr>
               <a:graphicFrameLocks xmlns:a="http://schemas.openxmlformats.org/drawingml/2006/main" noChangeAspect="1"/>
@@ -22181,7 +22563,7 @@
                   <pic:spPr bwMode="auto">
                     <a:xfrm>
                       <a:off x="0" y="0"/>
-                      <a:ext cx="2267109" cy="4028206"/>
+                      <a:ext cx="2192007" cy="3894764"/>
                     </a:xfrm>
                     <a:prstGeom prst="rect">
                       <a:avLst/>
@@ -22208,7 +22590,7 @@
           <w:lang w:eastAsia="es-CO"/>
         </w:rPr>
       </w:pPr>
-      <w:bookmarkStart w:id="73" w:name="_Toc533365197"/>
+      <w:bookmarkStart w:id="73" w:name="_Toc533366913"/>
       <w:r>
         <w:t xml:space="preserve">Figura </w:t>
       </w:r>
@@ -22231,7 +22613,7 @@
         <w:rPr>
           <w:noProof/>
         </w:rPr>
-        <w:t>4</w:t>
+        <w:t>6</w:t>
       </w:r>
       <w:r>
         <w:fldChar w:fldCharType="end"/>
@@ -22276,6 +22658,17 @@
         <w:t>.</w:t>
       </w:r>
       <w:bookmarkEnd w:id="73"/>
+    </w:p>
+    <w:p>
+      <w:pPr>
+        <w:suppressAutoHyphens w:val="0"/>
+        <w:spacing w:after="0" w:line="240" w:lineRule="auto"/>
+        <w:jc w:val="center"/>
+        <w:rPr>
+          <w:rFonts w:ascii="Times New Roman" w:hAnsi="Times New Roman" w:cs="Times New Roman"/>
+          <w:lang w:eastAsia="es-CO"/>
+        </w:rPr>
+      </w:pPr>
     </w:p>
     <w:p>
       <w:pPr>
@@ -22362,7 +22755,7 @@
           <w:lang w:eastAsia="es-CO"/>
         </w:rPr>
       </w:pPr>
-      <w:bookmarkStart w:id="74" w:name="_Toc533365198"/>
+      <w:bookmarkStart w:id="74" w:name="_Toc533366914"/>
       <w:r>
         <w:t xml:space="preserve">Figura </w:t>
       </w:r>
@@ -22379,7 +22772,13 @@
         <w:rPr>
           <w:noProof/>
         </w:rPr>
-        <w:t>24</w:t>
+        <w:t>2</w:t>
+      </w:r>
+      <w:r>
+        <w:rPr>
+          <w:noProof/>
+        </w:rPr>
+        <w:t>7</w:t>
       </w:r>
       <w:r>
         <w:fldChar w:fldCharType="end"/>
@@ -22403,6 +22802,625 @@
         <w:t>Registrar asistencia parte III, envío de coordenadas GPS.</w:t>
       </w:r>
       <w:bookmarkEnd w:id="74"/>
+    </w:p>
+    <w:p>
+      <w:pPr>
+        <w:suppressAutoHyphens w:val="0"/>
+        <w:spacing w:after="0" w:line="240" w:lineRule="auto"/>
+        <w:jc w:val="center"/>
+        <w:rPr>
+          <w:rFonts w:ascii="Times New Roman" w:hAnsi="Times New Roman" w:cs="Times New Roman"/>
+          <w:lang w:eastAsia="es-CO"/>
+        </w:rPr>
+      </w:pPr>
+      <w:r>
+        <w:rPr>
+          <w:rFonts w:ascii="Times New Roman" w:hAnsi="Times New Roman" w:cs="Times New Roman"/>
+          <w:lang w:eastAsia="es-CO"/>
+        </w:rPr>
+        <w:br w:type="page"/>
+      </w:r>
+      <w:r>
+        <w:rPr>
+          <w:noProof/>
+        </w:rPr>
+        <w:lastRenderedPageBreak/>
+        <w:drawing>
+          <wp:inline distT="0" distB="0" distL="0" distR="0" wp14:anchorId="2D2484D5" wp14:editId="0E618E32">
+            <wp:extent cx="2410046" cy="3500909"/>
+            <wp:effectExtent l="0" t="0" r="9525" b="4445"/>
+            <wp:docPr id="30" name="Picture 30"/>
+            <wp:cNvGraphicFramePr>
+              <a:graphicFrameLocks xmlns:a="http://schemas.openxmlformats.org/drawingml/2006/main" noChangeAspect="1"/>
+            </wp:cNvGraphicFramePr>
+            <a:graphic xmlns:a="http://schemas.openxmlformats.org/drawingml/2006/main">
+              <a:graphicData uri="http://schemas.openxmlformats.org/drawingml/2006/picture">
+                <pic:pic xmlns:pic="http://schemas.openxmlformats.org/drawingml/2006/picture">
+                  <pic:nvPicPr>
+                    <pic:cNvPr id="1" name=""/>
+                    <pic:cNvPicPr/>
+                  </pic:nvPicPr>
+                  <pic:blipFill>
+                    <a:blip r:embed="rId53"/>
+                    <a:stretch>
+                      <a:fillRect/>
+                    </a:stretch>
+                  </pic:blipFill>
+                  <pic:spPr>
+                    <a:xfrm>
+                      <a:off x="0" y="0"/>
+                      <a:ext cx="2430614" cy="3530787"/>
+                    </a:xfrm>
+                    <a:prstGeom prst="rect">
+                      <a:avLst/>
+                    </a:prstGeom>
+                  </pic:spPr>
+                </pic:pic>
+              </a:graphicData>
+            </a:graphic>
+          </wp:inline>
+        </w:drawing>
+      </w:r>
+    </w:p>
+    <w:p>
+      <w:pPr>
+        <w:suppressAutoHyphens w:val="0"/>
+        <w:spacing w:after="0" w:line="240" w:lineRule="auto"/>
+        <w:jc w:val="center"/>
+        <w:rPr>
+          <w:rFonts w:ascii="Times New Roman" w:hAnsi="Times New Roman" w:cs="Times New Roman"/>
+          <w:lang w:eastAsia="es-CO"/>
+        </w:rPr>
+      </w:pPr>
+      <w:bookmarkStart w:id="75" w:name="_Toc533366915"/>
+      <w:r>
+        <w:t xml:space="preserve">Figura </w:t>
+      </w:r>
+      <w:r>
+        <w:fldChar w:fldCharType="begin"/>
+      </w:r>
+      <w:r>
+        <w:instrText>SEQ Figura \* ARABIC</w:instrText>
+      </w:r>
+      <w:r>
+        <w:fldChar w:fldCharType="separate"/>
+      </w:r>
+      <w:r>
+        <w:rPr>
+          <w:noProof/>
+        </w:rPr>
+        <w:t>2</w:t>
+      </w:r>
+      <w:r>
+        <w:rPr>
+          <w:noProof/>
+        </w:rPr>
+        <w:t>8</w:t>
+      </w:r>
+      <w:r>
+        <w:fldChar w:fldCharType="end"/>
+      </w:r>
+      <w:r>
+        <w:t>.</w:t>
+      </w:r>
+      <w:r>
+        <w:rPr>
+          <w:rFonts w:ascii="Times New Roman" w:hAnsi="Times New Roman" w:cs="Times New Roman"/>
+          <w:i/>
+          <w:lang w:eastAsia="es-CO"/>
+        </w:rPr>
+        <w:t xml:space="preserve"> </w:t>
+      </w:r>
+      <w:r>
+        <w:rPr>
+          <w:rFonts w:ascii="Times New Roman" w:hAnsi="Times New Roman" w:cs="Times New Roman"/>
+          <w:lang w:eastAsia="es-CO"/>
+        </w:rPr>
+        <w:t xml:space="preserve">Generar reporte </w:t>
+      </w:r>
+      <w:r>
+        <w:rPr>
+          <w:rFonts w:ascii="Times New Roman" w:hAnsi="Times New Roman" w:cs="Times New Roman"/>
+          <w:lang w:eastAsia="es-CO"/>
+        </w:rPr>
+        <w:t>asistencia</w:t>
+      </w:r>
+      <w:r>
+        <w:rPr>
+          <w:rFonts w:ascii="Times New Roman" w:hAnsi="Times New Roman" w:cs="Times New Roman"/>
+          <w:lang w:eastAsia="es-CO"/>
+        </w:rPr>
+        <w:t xml:space="preserve"> I</w:t>
+      </w:r>
+      <w:r>
+        <w:rPr>
+          <w:rFonts w:ascii="Times New Roman" w:hAnsi="Times New Roman" w:cs="Times New Roman"/>
+          <w:lang w:eastAsia="es-CO"/>
+        </w:rPr>
+        <w:t>.</w:t>
+      </w:r>
+      <w:bookmarkEnd w:id="75"/>
+    </w:p>
+    <w:p>
+      <w:pPr>
+        <w:suppressAutoHyphens w:val="0"/>
+        <w:spacing w:after="0" w:line="240" w:lineRule="auto"/>
+        <w:jc w:val="center"/>
+        <w:rPr>
+          <w:rFonts w:ascii="Times New Roman" w:hAnsi="Times New Roman" w:cs="Times New Roman"/>
+          <w:lang w:eastAsia="es-CO"/>
+        </w:rPr>
+      </w:pPr>
+    </w:p>
+    <w:p>
+      <w:pPr>
+        <w:suppressAutoHyphens w:val="0"/>
+        <w:spacing w:after="0" w:line="240" w:lineRule="auto"/>
+        <w:jc w:val="center"/>
+        <w:rPr>
+          <w:rFonts w:ascii="Times New Roman" w:hAnsi="Times New Roman" w:cs="Times New Roman"/>
+          <w:lang w:eastAsia="es-CO"/>
+        </w:rPr>
+      </w:pPr>
+    </w:p>
+    <w:p>
+      <w:pPr>
+        <w:suppressAutoHyphens w:val="0"/>
+        <w:spacing w:after="0" w:line="240" w:lineRule="auto"/>
+        <w:jc w:val="center"/>
+        <w:rPr>
+          <w:rFonts w:ascii="Times New Roman" w:hAnsi="Times New Roman" w:cs="Times New Roman"/>
+          <w:lang w:eastAsia="es-CO"/>
+        </w:rPr>
+      </w:pPr>
+      <w:r>
+        <w:rPr>
+          <w:noProof/>
+        </w:rPr>
+        <w:drawing>
+          <wp:inline distT="0" distB="0" distL="0" distR="0" wp14:anchorId="0E989A19" wp14:editId="0C3D0956">
+            <wp:extent cx="2483755" cy="3607981"/>
+            <wp:effectExtent l="0" t="0" r="0" b="0"/>
+            <wp:docPr id="31" name="Picture 31"/>
+            <wp:cNvGraphicFramePr>
+              <a:graphicFrameLocks xmlns:a="http://schemas.openxmlformats.org/drawingml/2006/main" noChangeAspect="1"/>
+            </wp:cNvGraphicFramePr>
+            <a:graphic xmlns:a="http://schemas.openxmlformats.org/drawingml/2006/main">
+              <a:graphicData uri="http://schemas.openxmlformats.org/drawingml/2006/picture">
+                <pic:pic xmlns:pic="http://schemas.openxmlformats.org/drawingml/2006/picture">
+                  <pic:nvPicPr>
+                    <pic:cNvPr id="1" name=""/>
+                    <pic:cNvPicPr/>
+                  </pic:nvPicPr>
+                  <pic:blipFill>
+                    <a:blip r:embed="rId54"/>
+                    <a:stretch>
+                      <a:fillRect/>
+                    </a:stretch>
+                  </pic:blipFill>
+                  <pic:spPr>
+                    <a:xfrm>
+                      <a:off x="0" y="0"/>
+                      <a:ext cx="2497195" cy="3627505"/>
+                    </a:xfrm>
+                    <a:prstGeom prst="rect">
+                      <a:avLst/>
+                    </a:prstGeom>
+                  </pic:spPr>
+                </pic:pic>
+              </a:graphicData>
+            </a:graphic>
+          </wp:inline>
+        </w:drawing>
+      </w:r>
+    </w:p>
+    <w:p>
+      <w:pPr>
+        <w:suppressAutoHyphens w:val="0"/>
+        <w:spacing w:after="0" w:line="240" w:lineRule="auto"/>
+        <w:jc w:val="center"/>
+        <w:rPr>
+          <w:rFonts w:ascii="Times New Roman" w:hAnsi="Times New Roman" w:cs="Times New Roman"/>
+          <w:lang w:eastAsia="es-CO"/>
+        </w:rPr>
+      </w:pPr>
+      <w:bookmarkStart w:id="76" w:name="_Toc533366916"/>
+      <w:r>
+        <w:t xml:space="preserve">Figura </w:t>
+      </w:r>
+      <w:r>
+        <w:fldChar w:fldCharType="begin"/>
+      </w:r>
+      <w:r>
+        <w:instrText>SEQ Figura \* ARABIC</w:instrText>
+      </w:r>
+      <w:r>
+        <w:fldChar w:fldCharType="separate"/>
+      </w:r>
+      <w:r>
+        <w:rPr>
+          <w:noProof/>
+        </w:rPr>
+        <w:t>2</w:t>
+      </w:r>
+      <w:r>
+        <w:rPr>
+          <w:noProof/>
+        </w:rPr>
+        <w:t>9</w:t>
+      </w:r>
+      <w:r>
+        <w:fldChar w:fldCharType="end"/>
+      </w:r>
+      <w:r>
+        <w:t>.</w:t>
+      </w:r>
+      <w:r>
+        <w:rPr>
+          <w:rFonts w:ascii="Times New Roman" w:hAnsi="Times New Roman" w:cs="Times New Roman"/>
+          <w:i/>
+          <w:lang w:eastAsia="es-CO"/>
+        </w:rPr>
+        <w:t xml:space="preserve"> </w:t>
+      </w:r>
+      <w:r>
+        <w:rPr>
+          <w:rFonts w:ascii="Times New Roman" w:hAnsi="Times New Roman" w:cs="Times New Roman"/>
+          <w:lang w:eastAsia="es-CO"/>
+        </w:rPr>
+        <w:t xml:space="preserve">Generar reporte asistencia </w:t>
+      </w:r>
+      <w:r>
+        <w:rPr>
+          <w:rFonts w:ascii="Times New Roman" w:hAnsi="Times New Roman" w:cs="Times New Roman"/>
+          <w:lang w:eastAsia="es-CO"/>
+        </w:rPr>
+        <w:t>I</w:t>
+      </w:r>
+      <w:r>
+        <w:rPr>
+          <w:rFonts w:ascii="Times New Roman" w:hAnsi="Times New Roman" w:cs="Times New Roman"/>
+          <w:lang w:eastAsia="es-CO"/>
+        </w:rPr>
+        <w:t>I.</w:t>
+      </w:r>
+      <w:bookmarkEnd w:id="76"/>
+    </w:p>
+    <w:p>
+      <w:pPr>
+        <w:suppressAutoHyphens w:val="0"/>
+        <w:spacing w:after="0" w:line="240" w:lineRule="auto"/>
+        <w:rPr>
+          <w:rFonts w:ascii="Times New Roman" w:hAnsi="Times New Roman" w:cs="Times New Roman"/>
+          <w:lang w:eastAsia="es-CO"/>
+        </w:rPr>
+      </w:pPr>
+      <w:r>
+        <w:rPr>
+          <w:rFonts w:ascii="Times New Roman" w:hAnsi="Times New Roman" w:cs="Times New Roman"/>
+          <w:lang w:eastAsia="es-CO"/>
+        </w:rPr>
+        <w:br w:type="page"/>
+      </w:r>
+    </w:p>
+    <w:p>
+      <w:pPr>
+        <w:suppressAutoHyphens w:val="0"/>
+        <w:spacing w:after="0" w:line="240" w:lineRule="auto"/>
+        <w:jc w:val="center"/>
+        <w:rPr>
+          <w:rFonts w:ascii="Times New Roman" w:hAnsi="Times New Roman" w:cs="Times New Roman"/>
+          <w:lang w:eastAsia="es-CO"/>
+        </w:rPr>
+      </w:pPr>
+      <w:r>
+        <w:rPr>
+          <w:noProof/>
+        </w:rPr>
+        <w:lastRenderedPageBreak/>
+        <w:drawing>
+          <wp:inline distT="0" distB="0" distL="0" distR="0" wp14:anchorId="318142CC" wp14:editId="66D28423">
+            <wp:extent cx="2371523" cy="3444949"/>
+            <wp:effectExtent l="0" t="0" r="0" b="3175"/>
+            <wp:docPr id="33" name="Picture 33"/>
+            <wp:cNvGraphicFramePr>
+              <a:graphicFrameLocks xmlns:a="http://schemas.openxmlformats.org/drawingml/2006/main" noChangeAspect="1"/>
+            </wp:cNvGraphicFramePr>
+            <a:graphic xmlns:a="http://schemas.openxmlformats.org/drawingml/2006/main">
+              <a:graphicData uri="http://schemas.openxmlformats.org/drawingml/2006/picture">
+                <pic:pic xmlns:pic="http://schemas.openxmlformats.org/drawingml/2006/picture">
+                  <pic:nvPicPr>
+                    <pic:cNvPr id="1" name=""/>
+                    <pic:cNvPicPr/>
+                  </pic:nvPicPr>
+                  <pic:blipFill>
+                    <a:blip r:embed="rId55"/>
+                    <a:stretch>
+                      <a:fillRect/>
+                    </a:stretch>
+                  </pic:blipFill>
+                  <pic:spPr>
+                    <a:xfrm>
+                      <a:off x="0" y="0"/>
+                      <a:ext cx="2382395" cy="3460742"/>
+                    </a:xfrm>
+                    <a:prstGeom prst="rect">
+                      <a:avLst/>
+                    </a:prstGeom>
+                  </pic:spPr>
+                </pic:pic>
+              </a:graphicData>
+            </a:graphic>
+          </wp:inline>
+        </w:drawing>
+      </w:r>
+    </w:p>
+    <w:p>
+      <w:pPr>
+        <w:suppressAutoHyphens w:val="0"/>
+        <w:spacing w:after="0" w:line="240" w:lineRule="auto"/>
+        <w:jc w:val="center"/>
+        <w:rPr>
+          <w:rFonts w:ascii="Times New Roman" w:hAnsi="Times New Roman" w:cs="Times New Roman"/>
+          <w:lang w:eastAsia="es-CO"/>
+        </w:rPr>
+      </w:pPr>
+      <w:bookmarkStart w:id="77" w:name="_Toc533366917"/>
+      <w:r>
+        <w:t xml:space="preserve">Figura </w:t>
+      </w:r>
+      <w:r>
+        <w:fldChar w:fldCharType="begin"/>
+      </w:r>
+      <w:r>
+        <w:instrText>SEQ Figura \* ARABIC</w:instrText>
+      </w:r>
+      <w:r>
+        <w:fldChar w:fldCharType="separate"/>
+      </w:r>
+      <w:r>
+        <w:rPr>
+          <w:noProof/>
+        </w:rPr>
+        <w:t>30</w:t>
+      </w:r>
+      <w:r>
+        <w:fldChar w:fldCharType="end"/>
+      </w:r>
+      <w:r>
+        <w:t>.</w:t>
+      </w:r>
+      <w:r>
+        <w:rPr>
+          <w:rFonts w:ascii="Times New Roman" w:hAnsi="Times New Roman" w:cs="Times New Roman"/>
+          <w:i/>
+          <w:lang w:eastAsia="es-CO"/>
+        </w:rPr>
+        <w:t xml:space="preserve"> </w:t>
+      </w:r>
+      <w:r>
+        <w:rPr>
+          <w:rFonts w:ascii="Times New Roman" w:hAnsi="Times New Roman" w:cs="Times New Roman"/>
+          <w:lang w:eastAsia="es-CO"/>
+        </w:rPr>
+        <w:t xml:space="preserve">Generar reporte asistencia </w:t>
+      </w:r>
+      <w:r>
+        <w:rPr>
+          <w:rFonts w:ascii="Times New Roman" w:hAnsi="Times New Roman" w:cs="Times New Roman"/>
+          <w:lang w:eastAsia="es-CO"/>
+        </w:rPr>
+        <w:t>II</w:t>
+      </w:r>
+      <w:r>
+        <w:rPr>
+          <w:rFonts w:ascii="Times New Roman" w:hAnsi="Times New Roman" w:cs="Times New Roman"/>
+          <w:lang w:eastAsia="es-CO"/>
+        </w:rPr>
+        <w:t>I.</w:t>
+      </w:r>
+      <w:bookmarkEnd w:id="77"/>
+    </w:p>
+    <w:p>
+      <w:pPr>
+        <w:suppressAutoHyphens w:val="0"/>
+        <w:spacing w:after="0" w:line="240" w:lineRule="auto"/>
+        <w:jc w:val="center"/>
+        <w:rPr>
+          <w:rFonts w:ascii="Times New Roman" w:hAnsi="Times New Roman" w:cs="Times New Roman"/>
+          <w:lang w:eastAsia="es-CO"/>
+        </w:rPr>
+      </w:pPr>
+    </w:p>
+    <w:p>
+      <w:pPr>
+        <w:suppressAutoHyphens w:val="0"/>
+        <w:spacing w:after="0" w:line="240" w:lineRule="auto"/>
+        <w:jc w:val="center"/>
+        <w:rPr>
+          <w:rFonts w:ascii="Times New Roman" w:hAnsi="Times New Roman" w:cs="Times New Roman"/>
+          <w:lang w:eastAsia="es-CO"/>
+        </w:rPr>
+      </w:pPr>
+    </w:p>
+    <w:p>
+      <w:pPr>
+        <w:suppressAutoHyphens w:val="0"/>
+        <w:spacing w:after="0" w:line="240" w:lineRule="auto"/>
+        <w:jc w:val="center"/>
+        <w:rPr>
+          <w:rFonts w:ascii="Times New Roman" w:hAnsi="Times New Roman" w:cs="Times New Roman"/>
+          <w:lang w:eastAsia="es-CO"/>
+        </w:rPr>
+      </w:pPr>
+      <w:r>
+        <w:rPr>
+          <w:noProof/>
+        </w:rPr>
+        <w:drawing>
+          <wp:inline distT="0" distB="0" distL="0" distR="0" wp14:anchorId="1B3A7E48" wp14:editId="2E0B45BB">
+            <wp:extent cx="2204484" cy="3202305"/>
+            <wp:effectExtent l="0" t="0" r="5715" b="0"/>
+            <wp:docPr id="35" name="Picture 35"/>
+            <wp:cNvGraphicFramePr>
+              <a:graphicFrameLocks xmlns:a="http://schemas.openxmlformats.org/drawingml/2006/main" noChangeAspect="1"/>
+            </wp:cNvGraphicFramePr>
+            <a:graphic xmlns:a="http://schemas.openxmlformats.org/drawingml/2006/main">
+              <a:graphicData uri="http://schemas.openxmlformats.org/drawingml/2006/picture">
+                <pic:pic xmlns:pic="http://schemas.openxmlformats.org/drawingml/2006/picture">
+                  <pic:nvPicPr>
+                    <pic:cNvPr id="1" name=""/>
+                    <pic:cNvPicPr/>
+                  </pic:nvPicPr>
+                  <pic:blipFill>
+                    <a:blip r:embed="rId56"/>
+                    <a:stretch>
+                      <a:fillRect/>
+                    </a:stretch>
+                  </pic:blipFill>
+                  <pic:spPr>
+                    <a:xfrm>
+                      <a:off x="0" y="0"/>
+                      <a:ext cx="2216250" cy="3219397"/>
+                    </a:xfrm>
+                    <a:prstGeom prst="rect">
+                      <a:avLst/>
+                    </a:prstGeom>
+                  </pic:spPr>
+                </pic:pic>
+              </a:graphicData>
+            </a:graphic>
+          </wp:inline>
+        </w:drawing>
+      </w:r>
+    </w:p>
+    <w:p>
+      <w:pPr>
+        <w:suppressAutoHyphens w:val="0"/>
+        <w:spacing w:after="0" w:line="240" w:lineRule="auto"/>
+        <w:jc w:val="center"/>
+        <w:rPr>
+          <w:rFonts w:ascii="Times New Roman" w:hAnsi="Times New Roman" w:cs="Times New Roman"/>
+          <w:lang w:eastAsia="es-CO"/>
+        </w:rPr>
+      </w:pPr>
+      <w:bookmarkStart w:id="78" w:name="_Toc533366918"/>
+      <w:r>
+        <w:t xml:space="preserve">Figura </w:t>
+      </w:r>
+      <w:r>
+        <w:fldChar w:fldCharType="begin"/>
+      </w:r>
+      <w:r>
+        <w:instrText>SEQ Figura \* ARABIC</w:instrText>
+      </w:r>
+      <w:r>
+        <w:fldChar w:fldCharType="separate"/>
+      </w:r>
+      <w:r>
+        <w:rPr>
+          <w:noProof/>
+        </w:rPr>
+        <w:t>31</w:t>
+      </w:r>
+      <w:r>
+        <w:fldChar w:fldCharType="end"/>
+      </w:r>
+      <w:r>
+        <w:t>.</w:t>
+      </w:r>
+      <w:r>
+        <w:rPr>
+          <w:rFonts w:ascii="Times New Roman" w:hAnsi="Times New Roman" w:cs="Times New Roman"/>
+          <w:i/>
+          <w:lang w:eastAsia="es-CO"/>
+        </w:rPr>
+        <w:t xml:space="preserve"> </w:t>
+      </w:r>
+      <w:r>
+        <w:rPr>
+          <w:rFonts w:ascii="Times New Roman" w:hAnsi="Times New Roman" w:cs="Times New Roman"/>
+          <w:lang w:eastAsia="es-CO"/>
+        </w:rPr>
+        <w:t>Generar reporte asistencia I</w:t>
+      </w:r>
+      <w:r>
+        <w:rPr>
+          <w:rFonts w:ascii="Times New Roman" w:hAnsi="Times New Roman" w:cs="Times New Roman"/>
+          <w:lang w:eastAsia="es-CO"/>
+        </w:rPr>
+        <w:t>V</w:t>
+      </w:r>
+      <w:r>
+        <w:rPr>
+          <w:rFonts w:ascii="Times New Roman" w:hAnsi="Times New Roman" w:cs="Times New Roman"/>
+          <w:lang w:eastAsia="es-CO"/>
+        </w:rPr>
+        <w:t>.</w:t>
+      </w:r>
+      <w:bookmarkEnd w:id="78"/>
+    </w:p>
+    <w:p>
+      <w:pPr>
+        <w:suppressAutoHyphens w:val="0"/>
+        <w:spacing w:after="0" w:line="240" w:lineRule="auto"/>
+        <w:jc w:val="center"/>
+        <w:rPr>
+          <w:rFonts w:ascii="Times New Roman" w:hAnsi="Times New Roman" w:cs="Times New Roman"/>
+          <w:lang w:eastAsia="es-CO"/>
+        </w:rPr>
+      </w:pPr>
+    </w:p>
+    <w:p>
+      <w:pPr>
+        <w:suppressAutoHyphens w:val="0"/>
+        <w:spacing w:after="0" w:line="240" w:lineRule="auto"/>
+        <w:jc w:val="center"/>
+        <w:rPr>
+          <w:rFonts w:ascii="Times New Roman" w:hAnsi="Times New Roman" w:cs="Times New Roman"/>
+          <w:lang w:eastAsia="es-CO"/>
+        </w:rPr>
+      </w:pPr>
+    </w:p>
+    <w:p>
+      <w:pPr>
+        <w:suppressAutoHyphens w:val="0"/>
+        <w:spacing w:after="0" w:line="240" w:lineRule="auto"/>
+        <w:jc w:val="center"/>
+        <w:rPr>
+          <w:rFonts w:ascii="Times New Roman" w:hAnsi="Times New Roman" w:cs="Times New Roman"/>
+          <w:lang w:eastAsia="es-CO"/>
+        </w:rPr>
+      </w:pPr>
+    </w:p>
+    <w:p>
+      <w:pPr>
+        <w:suppressAutoHyphens w:val="0"/>
+        <w:spacing w:after="0" w:line="240" w:lineRule="auto"/>
+        <w:rPr>
+          <w:rFonts w:ascii="Times New Roman" w:hAnsi="Times New Roman" w:cs="Times New Roman"/>
+          <w:lang w:eastAsia="es-CO"/>
+        </w:rPr>
+      </w:pPr>
+    </w:p>
+    <w:p>
+      <w:pPr>
+        <w:suppressAutoHyphens w:val="0"/>
+        <w:spacing w:after="0" w:line="240" w:lineRule="auto"/>
+        <w:rPr>
+          <w:rFonts w:ascii="Times New Roman" w:hAnsi="Times New Roman" w:cs="Times New Roman"/>
+          <w:sz w:val="24"/>
+          <w:szCs w:val="24"/>
+        </w:rPr>
+      </w:pPr>
+      <w:r>
+        <w:rPr>
+          <w:rFonts w:ascii="Times New Roman" w:hAnsi="Times New Roman" w:cs="Times New Roman"/>
+          <w:sz w:val="24"/>
+          <w:szCs w:val="24"/>
+        </w:rPr>
+        <w:br w:type="page"/>
+      </w:r>
     </w:p>
     <w:p>
       <w:pPr>
@@ -22419,7 +23437,7 @@
           <w:szCs w:val="24"/>
         </w:rPr>
       </w:pPr>
-      <w:bookmarkStart w:id="75" w:name="_Toc533365412"/>
+      <w:bookmarkStart w:id="79" w:name="_Toc533366956"/>
       <w:r>
         <w:rPr>
           <w:rFonts w:ascii="Times New Roman" w:hAnsi="Times New Roman" w:cs="Times New Roman"/>
@@ -22429,7 +23447,7 @@
         <w:lastRenderedPageBreak/>
         <w:t>LISTA DE REFERENCIA</w:t>
       </w:r>
-      <w:bookmarkEnd w:id="75"/>
+      <w:bookmarkEnd w:id="79"/>
     </w:p>
     <w:p>
       <w:pPr>
@@ -22539,7 +23557,7 @@
         </w:rPr>
         <w:t xml:space="preserve"> de </w:t>
       </w:r>
-      <w:hyperlink r:id="rId53" w:history="1">
+      <w:hyperlink r:id="rId57" w:history="1">
         <w:r>
           <w:rPr>
             <w:rStyle w:val="Hyperlink"/>
@@ -22648,7 +23666,7 @@
         </w:rPr>
         <w:t xml:space="preserve">de </w:t>
       </w:r>
-      <w:hyperlink r:id="rId54" w:history="1">
+      <w:hyperlink r:id="rId58" w:history="1">
         <w:r>
           <w:rPr>
             <w:rStyle w:val="Hyperlink"/>
@@ -22744,7 +23762,7 @@
           <w:szCs w:val="24"/>
         </w:rPr>
       </w:pPr>
-      <w:bookmarkStart w:id="76" w:name="_Toc533365413"/>
+      <w:bookmarkStart w:id="80" w:name="_Toc533366957"/>
       <w:r>
         <w:rPr>
           <w:rFonts w:ascii="Times New Roman" w:hAnsi="Times New Roman" w:cs="Times New Roman"/>
@@ -22754,7 +23772,7 @@
         <w:lastRenderedPageBreak/>
         <w:t>ANEXOS</w:t>
       </w:r>
-      <w:bookmarkEnd w:id="76"/>
+      <w:bookmarkEnd w:id="80"/>
     </w:p>
     <w:p>
       <w:pPr>
@@ -22774,19 +23792,26 @@
         <w:ind w:left="794" w:hanging="794"/>
         <w:jc w:val="both"/>
         <w:rPr>
-          <w:rStyle w:val="Hyperlink"/>
-          <w:rFonts w:ascii="Times New Roman" w:hAnsi="Times New Roman" w:cs="Times New Roman"/>
-          <w:sz w:val="24"/>
-          <w:szCs w:val="24"/>
-        </w:rPr>
-      </w:pPr>
-      <w:r>
-        <w:rPr>
-          <w:rFonts w:ascii="Times New Roman" w:hAnsi="Times New Roman" w:cs="Times New Roman"/>
-          <w:sz w:val="24"/>
-          <w:szCs w:val="24"/>
-        </w:rPr>
-        <w:t>ANEXO 1</w:t>
+          <w:rFonts w:ascii="Times New Roman" w:hAnsi="Times New Roman" w:cs="Times New Roman"/>
+          <w:sz w:val="24"/>
+          <w:szCs w:val="24"/>
+        </w:rPr>
+      </w:pPr>
+      <w:r>
+        <w:rPr>
+          <w:rFonts w:ascii="Times New Roman" w:hAnsi="Times New Roman" w:cs="Times New Roman"/>
+          <w:sz w:val="24"/>
+          <w:szCs w:val="24"/>
+        </w:rPr>
+        <w:t xml:space="preserve">ANEXO </w:t>
+      </w:r>
+      <w:r>
+        <w:rPr>
+          <w:rFonts w:ascii="Times New Roman" w:hAnsi="Times New Roman" w:cs="Times New Roman"/>
+          <w:sz w:val="24"/>
+          <w:szCs w:val="24"/>
+        </w:rPr>
+        <w:t>2</w:t>
       </w:r>
       <w:r>
         <w:rPr>
@@ -22804,35 +23829,14 @@
         </w:rPr>
         <w:t xml:space="preserve"> </w:t>
       </w:r>
-      <w:proofErr w:type="spellStart"/>
-      <w:r>
-        <w:rPr>
-          <w:rFonts w:ascii="Times New Roman" w:hAnsi="Times New Roman" w:cs="Times New Roman"/>
-          <w:sz w:val="24"/>
-          <w:szCs w:val="24"/>
-        </w:rPr>
-        <w:t>Github</w:t>
-      </w:r>
-      <w:proofErr w:type="spellEnd"/>
-      <w:r>
-        <w:rPr>
-          <w:rFonts w:ascii="Times New Roman" w:hAnsi="Times New Roman" w:cs="Times New Roman"/>
-          <w:sz w:val="24"/>
-          <w:szCs w:val="24"/>
-        </w:rPr>
-        <w:t xml:space="preserve"> de proyecto Laravel matrícula: </w:t>
-      </w:r>
-      <w:hyperlink r:id="rId55" w:history="1">
-        <w:r>
-          <w:rPr>
-            <w:rStyle w:val="Hyperlink"/>
-            <w:rFonts w:ascii="Times New Roman" w:hAnsi="Times New Roman" w:cs="Times New Roman"/>
-            <w:sz w:val="24"/>
-            <w:szCs w:val="24"/>
-          </w:rPr>
-          <w:t>https://github.com/joseucarvajal/matricula-laravel</w:t>
-        </w:r>
-      </w:hyperlink>
+      <w:r>
+        <w:rPr>
+          <w:rFonts w:ascii="Times New Roman" w:hAnsi="Times New Roman" w:cs="Times New Roman"/>
+          <w:sz w:val="24"/>
+          <w:szCs w:val="24"/>
+        </w:rPr>
+        <w:t>Instancia JSON de ejemplo de la base de datos.</w:t>
+      </w:r>
     </w:p>
     <w:p>
       <w:pPr>
@@ -22845,46 +23849,6 @@
           <w:szCs w:val="24"/>
         </w:rPr>
       </w:pPr>
-      <w:r>
-        <w:rPr>
-          <w:rFonts w:ascii="Times New Roman" w:hAnsi="Times New Roman" w:cs="Times New Roman"/>
-          <w:sz w:val="24"/>
-          <w:szCs w:val="24"/>
-        </w:rPr>
-        <w:t xml:space="preserve">ANEXO </w:t>
-      </w:r>
-      <w:r>
-        <w:rPr>
-          <w:rFonts w:ascii="Times New Roman" w:hAnsi="Times New Roman" w:cs="Times New Roman"/>
-          <w:sz w:val="24"/>
-          <w:szCs w:val="24"/>
-        </w:rPr>
-        <w:t>2</w:t>
-      </w:r>
-      <w:r>
-        <w:rPr>
-          <w:rFonts w:ascii="Times New Roman" w:hAnsi="Times New Roman" w:cs="Times New Roman"/>
-          <w:sz w:val="24"/>
-          <w:szCs w:val="24"/>
-        </w:rPr>
-        <w:t>.</w:t>
-      </w:r>
-      <w:r>
-        <w:rPr>
-          <w:rFonts w:ascii="Times New Roman" w:hAnsi="Times New Roman" w:cs="Times New Roman"/>
-          <w:sz w:val="24"/>
-          <w:szCs w:val="24"/>
-        </w:rPr>
-        <w:t xml:space="preserve"> </w:t>
-      </w:r>
-      <w:r>
-        <w:rPr>
-          <w:rFonts w:ascii="Times New Roman" w:hAnsi="Times New Roman" w:cs="Times New Roman"/>
-          <w:sz w:val="24"/>
-          <w:szCs w:val="24"/>
-        </w:rPr>
-        <w:t>Instancia JSON de ejemplo de la base de datos.</w:t>
-      </w:r>
     </w:p>
     <w:p>
       <w:pPr>
@@ -22941,18 +23905,6 @@
         <w:jc w:val="both"/>
         <w:rPr>
           <w:rFonts w:ascii="Times New Roman" w:hAnsi="Times New Roman" w:cs="Times New Roman"/>
-          <w:sz w:val="24"/>
-          <w:szCs w:val="24"/>
-        </w:rPr>
-      </w:pPr>
-    </w:p>
-    <w:p>
-      <w:pPr>
-        <w:spacing w:line="480" w:lineRule="auto"/>
-        <w:ind w:left="794" w:hanging="794"/>
-        <w:jc w:val="both"/>
-        <w:rPr>
-          <w:rFonts w:ascii="Times New Roman" w:hAnsi="Times New Roman" w:cs="Times New Roman"/>
           <w:b/>
           <w:sz w:val="24"/>
           <w:szCs w:val="24"/>
@@ -22960,7 +23912,7 @@
       </w:pPr>
     </w:p>
     <w:sectPr>
-      <w:footerReference w:type="default" r:id="rId56"/>
+      <w:footerReference w:type="default" r:id="rId59"/>
       <w:pgSz w:w="12240" w:h="15840"/>
       <w:pgMar w:top="1440" w:right="1080" w:bottom="1440" w:left="1080" w:header="0" w:footer="706" w:gutter="0"/>
       <w:cols w:space="720"/>
@@ -23006,7 +23958,6 @@
         <w:docPartUnique/>
       </w:docPartObj>
     </w:sdtPr>
-    <w:sdtEndPr/>
     <w:sdtContent>
       <w:p>
         <w:pPr>
@@ -32266,7 +33217,7 @@
 </file>
 
 <file path=customXml/itemProps1.xml><?xml version="1.0" encoding="utf-8"?>
-<ds:datastoreItem xmlns:ds="http://schemas.openxmlformats.org/officeDocument/2006/customXml" ds:itemID="{6207CF69-B80B-4F33-8BAE-4965E5EF183B}">
+<ds:datastoreItem xmlns:ds="http://schemas.openxmlformats.org/officeDocument/2006/customXml" ds:itemID="{D5D724C7-D936-4553-929F-6B86FFE70500}">
   <ds:schemaRefs>
     <ds:schemaRef ds:uri="http://schemas.openxmlformats.org/officeDocument/2006/bibliography"/>
   </ds:schemaRefs>

</xml_diff>